<commit_message>
Updated and changed information
Our current version of the text, with updated information, and changed items
</commit_message>
<xml_diff>
--- a/White Hats.docx
+++ b/White Hats.docx
@@ -32,8 +32,7 @@
     </w:p>
     <w:p>
       <w:pPr>
-        <w:ind w:left="720" w:firstLine="0"/>
-        <w:rPr/>
+        <w:ind w:left="720"/>
       </w:pPr>
     </w:p>
     <w:p>
@@ -82,15 +81,13 @@
     <w:p>
       <w:pPr>
         <w:rPr>
-          <w:b w:val="1"/>
-          <w:bCs w:val="1"/>
-          <w:u w:val="single"/>
-        </w:rPr>
-      </w:pPr>
-      <w:r>
-        <w:rPr>
-          <w:b w:val="1"/>
-          <w:bCs w:val="1"/>
+          <w:b/>
+          <w:u w:val="single"/>
+        </w:rPr>
+      </w:pPr>
+      <w:r>
+        <w:rPr>
+          <w:b/>
           <w:u w:val="single"/>
         </w:rPr>
         <w:t>Foreword: Why we chose this subject as our project</w:t>
@@ -122,499 +119,416 @@
       </w:r>
     </w:p>
     <w:p/>
-    <w:p>
-      <w:pPr>
-        <w:pStyle w:val="Normal"/>
-        <w:rPr/>
-      </w:pPr>
-    </w:p>
-    <w:p/>
-    <w:p>
-      <w:pPr>
-        <w:rPr>
-          <w:b w:val="1"/>
-          <w:bCs w:val="1"/>
-          <w:u w:val="single"/>
-        </w:rPr>
-      </w:pPr>
-      <w:r>
-        <w:rPr>
-          <w:b w:val="1"/>
-          <w:bCs w:val="1"/>
+    <w:p/>
+    <w:p/>
+    <w:p>
+      <w:pPr>
+        <w:rPr>
+          <w:b/>
+          <w:u w:val="single"/>
+        </w:rPr>
+      </w:pPr>
+      <w:r>
+        <w:rPr>
+          <w:b/>
           <w:u w:val="single"/>
         </w:rPr>
         <w:t>Objective of the</w:t>
       </w:r>
       <w:r>
         <w:rPr>
-          <w:b w:val="1"/>
-          <w:bCs w:val="1"/>
+          <w:b/>
           <w:u w:val="single"/>
         </w:rPr>
         <w:t xml:space="preserve"> projec</w:t>
       </w:r>
       <w:r>
         <w:rPr>
-          <w:b w:val="1"/>
-          <w:bCs w:val="1"/>
+          <w:b/>
           <w:u w:val="single"/>
         </w:rPr>
         <w:t>t</w:t>
       </w:r>
     </w:p>
     <w:p>
-      <w:pPr>
-        <w:rPr/>
-      </w:pPr>
-      <w:r>
-        <w:rPr/>
+      <w:r>
         <w:t>JM: To define, explain, and give credit to white hat hackers, for making cyber security more effective and efficient</w:t>
       </w:r>
       <w:r>
-        <w:rPr/>
         <w:t>, and to display how password cracking can be performed more easily than one may think</w:t>
       </w:r>
       <w:r>
-        <w:rPr/>
+        <w:t xml:space="preserve"> and</w:t>
+      </w:r>
+      <w:r>
+        <w:t xml:space="preserve"> to provide insights on how to harden </w:t>
+      </w:r>
+      <w:r>
+        <w:t>passwords and log ins, as well as other alternatives.</w:t>
+      </w:r>
+    </w:p>
+    <w:p/>
+    <w:p>
+      <w:pPr>
+        <w:rPr>
+          <w:b/>
+          <w:u w:val="single"/>
+        </w:rPr>
+      </w:pPr>
+      <w:r>
+        <w:rPr>
+          <w:b/>
+          <w:u w:val="single"/>
+        </w:rPr>
+        <w:t>Section I: What exactly is a White Hat in terms of computer security?</w:t>
+      </w:r>
+    </w:p>
+    <w:p>
+      <w:r>
+        <w:t xml:space="preserve">In computer </w:t>
+      </w:r>
+      <w:r>
+        <w:t>security, "white</w:t>
+      </w:r>
+      <w:r>
+        <w:t xml:space="preserve"> hat” refers to an ethical hacker or cybersecurity professional who uses their skills and t</w:t>
+      </w:r>
+      <w:r>
+        <w:t xml:space="preserve">echniques to identify and fix security </w:t>
+      </w:r>
+      <w:r>
+        <w:t>vulnerabilities</w:t>
+      </w:r>
+      <w:r>
+        <w:t xml:space="preserve"> in different systems, networks, and applications. White hats usually operate within legal and </w:t>
+      </w:r>
+      <w:r>
+        <w:t>ethical</w:t>
+      </w:r>
+      <w:r>
+        <w:t xml:space="preserve"> boundaries, with the primary goal of improving security and prevent</w:t>
+      </w:r>
+      <w:r>
+        <w:t>ing unauthorized access or malicious activities and exploits</w:t>
+      </w:r>
+      <w:r>
+        <w:t xml:space="preserve">. </w:t>
+      </w:r>
+      <w:r>
+        <w:t>White hat hackers go through a lot of training to get certifications to increase their expertise in cybersecurity</w:t>
+      </w:r>
+      <w:r>
+        <w:t xml:space="preserve"> like the CompTIA Security+ certificate. They also increase their skills </w:t>
+      </w:r>
+      <w:r>
+        <w:t>in</w:t>
+      </w:r>
+      <w:r>
+        <w:t xml:space="preserve"> programming languages, scripting languages, network analysis, cr</w:t>
+      </w:r>
+      <w:r>
+        <w:t>yptography, and reverse engineering.</w:t>
+      </w:r>
+    </w:p>
+    <w:p>
+      <w:pPr>
+        <w:rPr>
+          <w:b/>
+          <w:u w:val="single"/>
+        </w:rPr>
+      </w:pPr>
+      <w:r>
+        <w:rPr>
+          <w:b/>
+          <w:u w:val="single"/>
+        </w:rPr>
+        <w:t>Section II: What sets them apart from other types of hackers?</w:t>
+      </w:r>
+    </w:p>
+    <w:p>
+      <w:r>
+        <w:t xml:space="preserve">When it comes to computer security, there </w:t>
+      </w:r>
+      <w:r>
+        <w:t>are three major “sides” of hacking. There are people who use hacking tools and other software for malicious intent or for personal gain, and these are known colloquially as “Black Ha</w:t>
+      </w:r>
+      <w:r>
+        <w:t xml:space="preserve">t” hackers. On the other hand, </w:t>
+      </w:r>
+      <w:r>
+        <w:t xml:space="preserve">there are those who use such tools for the benefit of either individuals or companies. These </w:t>
+      </w:r>
+      <w:r>
+        <w:t>hackers only use their skills and tools to test security systems and to locate vulnerabilities within an environment. These are known as “White Hat” hackers</w:t>
+      </w:r>
+      <w:r>
+        <w:t>, and they are people who utilize their methods ethically and by the law.</w:t>
+      </w:r>
+      <w:r>
+        <w:t xml:space="preserve"> In between the two are the “Grey Hat” hackers, who are morally ambiguous and are not the focus of this presentation.</w:t>
+      </w:r>
+    </w:p>
+    <w:p/>
+    <w:p>
+      <w:pPr>
+        <w:rPr>
+          <w:b/>
+          <w:u w:val="single"/>
+        </w:rPr>
+      </w:pPr>
+      <w:r>
+        <w:rPr>
+          <w:b/>
+          <w:u w:val="single"/>
+        </w:rPr>
+        <w:t>Section III: The importance of White Hats in today’s online ecosystem</w:t>
+      </w:r>
+    </w:p>
+    <w:p>
+      <w:r>
+        <w:t xml:space="preserve">Every corporate entity and every enterprise body uses an online-based system in some </w:t>
+      </w:r>
+      <w:r>
+        <w:t>form</w:t>
+      </w:r>
+      <w:r>
+        <w:t xml:space="preserve">. Companies that are responsible for the maintenance and protection of the data of </w:t>
+      </w:r>
+      <w:r>
+        <w:t xml:space="preserve">countless users like banks, accounting firms, state firms and insurance companies are all big targets for threat actors who would benefit from the theft of </w:t>
+      </w:r>
+      <w:r>
+        <w:t>user data. This is where White Hat hackers come into play- they are hired by a company to test their security systems, and to infiltrate (within preset confines) different layers of the company’s infrastructure, and to detec</w:t>
+      </w:r>
+      <w:r>
+        <w:t xml:space="preserve">t these vulnerabilities. They then inform </w:t>
+      </w:r>
+      <w:r>
+        <w:t>the security</w:t>
+      </w:r>
+      <w:r>
+        <w:t xml:space="preserve"> officers of the company what the best course of action to take would be.</w:t>
+      </w:r>
+    </w:p>
+    <w:p/>
+    <w:p/>
+    <w:p>
+      <w:pPr>
+        <w:rPr>
+          <w:b/>
+          <w:u w:val="single"/>
+        </w:rPr>
+      </w:pPr>
+      <w:r>
+        <w:rPr>
+          <w:b/>
+          <w:u w:val="single"/>
+        </w:rPr>
+        <w:t>Section IV: Famous White Hat Hackers</w:t>
+      </w:r>
+    </w:p>
+    <w:p>
+      <w:r>
+        <w:t>JM</w:t>
+      </w:r>
+      <w:r>
+        <w:t>:</w:t>
+      </w:r>
+      <w:r>
+        <w:t xml:space="preserve"> </w:t>
+      </w:r>
+    </w:p>
+    <w:p>
+      <w:r>
+        <w:t>Kevin Mitnick:</w:t>
+      </w:r>
+    </w:p>
+    <w:p>
+      <w:r>
+        <w:t>DoD: 7/16/2023</w:t>
+      </w:r>
+    </w:p>
+    <w:p>
+      <w:r>
+        <w:t xml:space="preserve"> </w:t>
+      </w:r>
+      <w:r>
+        <w:t xml:space="preserve">First accused of being unethically </w:t>
+      </w:r>
+      <w:r>
+        <w:t>hacking and</w:t>
+      </w:r>
+      <w:r>
+        <w:t xml:space="preserve"> tried as a black hat before receiving </w:t>
+      </w:r>
+      <w:r>
+        <w:t xml:space="preserve">support from the public before being released becoming a white </w:t>
+      </w:r>
+      <w:r>
+        <w:t>hat and</w:t>
+      </w:r>
+      <w:r>
+        <w:t xml:space="preserve"> helping law firms</w:t>
+      </w:r>
+      <w:r>
+        <w:t xml:space="preserve"> </w:t>
+      </w:r>
+      <w:r>
+        <w:t xml:space="preserve">dubbed by many as the </w:t>
+      </w:r>
+      <w:r>
+        <w:t xml:space="preserve">#1 top </w:t>
+      </w:r>
+      <w:r>
+        <w:t>ethical hacker</w:t>
+      </w:r>
+      <w:r>
+        <w:t xml:space="preserve"> for his exploits with older technology and social engineering</w:t>
+      </w:r>
+      <w:r>
+        <w:t>, a part of the</w:t>
+      </w:r>
+      <w:r>
+        <w:t xml:space="preserve"> Ghost Global Team</w:t>
+      </w:r>
+      <w:r>
+        <w:t xml:space="preserve"> which does</w:t>
+      </w:r>
+      <w:r>
+        <w:t xml:space="preserve"> </w:t>
+      </w:r>
+      <w:r>
+        <w:t>P</w:t>
+      </w:r>
+      <w:r>
+        <w:t>en</w:t>
+      </w:r>
+      <w:r>
+        <w:t xml:space="preserve"> t</w:t>
+      </w:r>
+      <w:r>
+        <w:t>esting</w:t>
+      </w:r>
+      <w:r>
+        <w:t xml:space="preserve">, </w:t>
+      </w:r>
+      <w:r>
+        <w:t>Red Team Engagements</w:t>
+      </w:r>
+      <w:r>
+        <w:t xml:space="preserve">, </w:t>
+      </w:r>
+      <w:r>
+        <w:t>Mobile App Pen test</w:t>
+      </w:r>
+      <w:r>
+        <w:t xml:space="preserve">, and </w:t>
+      </w:r>
+      <w:r>
+        <w:t>social</w:t>
+      </w:r>
+      <w:r>
+        <w:t xml:space="preserve"> engineering testing</w:t>
+      </w:r>
+      <w:r>
+        <w:t xml:space="preserve">. </w:t>
+      </w:r>
+    </w:p>
+    <w:p>
+      <w:r>
+        <w:t xml:space="preserve">Charlie Miller: </w:t>
+      </w:r>
+      <w:r>
+        <w:t xml:space="preserve">The man </w:t>
+      </w:r>
+      <w:r>
+        <w:t xml:space="preserve">with a PhD </w:t>
+      </w:r>
+      <w:r>
+        <w:t xml:space="preserve">who won the “Super Bowl of Hacking” event four separate occasions, who was the first to exploit the </w:t>
+      </w:r>
+      <w:r>
+        <w:t xml:space="preserve">iPhone, which he did the same for the android on its release and managed to exploit the iPhone via SMS message and has been </w:t>
+      </w:r>
+      <w:r>
+        <w:t>hacking into automotive cars</w:t>
+      </w:r>
+    </w:p>
+    <w:p>
+      <w:r>
+        <w:t xml:space="preserve">Tsutomu Shimomura: </w:t>
+      </w:r>
+      <w:r>
+        <w:t>a Security Consultant</w:t>
+      </w:r>
+      <w:r>
+        <w:t xml:space="preserve"> </w:t>
+      </w:r>
+      <w:r>
+        <w:t>works with the National Security agency</w:t>
+      </w:r>
+      <w:r>
         <w:t xml:space="preserve"> and </w:t>
       </w:r>
       <w:r>
-        <w:rPr/>
-        <w:t xml:space="preserve">to provide insights on how to harden </w:t>
-      </w:r>
-      <w:r>
-        <w:rPr/>
-        <w:t>passwords and log ins, as well as other alternatives.</w:t>
-      </w:r>
-    </w:p>
-    <w:p>
-      <w:pPr>
-        <w:pStyle w:val="Normal"/>
-        <w:rPr/>
-      </w:pPr>
-    </w:p>
-    <w:p>
-      <w:pPr>
-        <w:rPr>
-          <w:b w:val="1"/>
-          <w:bCs w:val="1"/>
-          <w:u w:val="single"/>
-        </w:rPr>
-      </w:pPr>
-      <w:r>
-        <w:rPr>
-          <w:b w:val="1"/>
-          <w:bCs w:val="1"/>
-          <w:u w:val="single"/>
-        </w:rPr>
-        <w:t>Section I: What exactly is a White Hat in terms of computer security?</w:t>
-      </w:r>
-    </w:p>
-    <w:p>
-      <w:r>
-        <w:t xml:space="preserve">In computer </w:t>
-      </w:r>
-      <w:r>
-        <w:t>security, "white</w:t>
-      </w:r>
-      <w:r>
-        <w:t xml:space="preserve"> hat” refers to an ethical hacker or cybersecurity professional who uses their skills and t</w:t>
-      </w:r>
-      <w:r>
-        <w:t xml:space="preserve">echniques to identify and fix security </w:t>
-      </w:r>
-      <w:r>
-        <w:t>vulnerabilities</w:t>
-      </w:r>
-      <w:r>
-        <w:t xml:space="preserve"> in different systems, networks, and applications. White hats usually operate within legal and </w:t>
-      </w:r>
-      <w:r>
-        <w:t>ethical</w:t>
-      </w:r>
-      <w:r>
-        <w:t xml:space="preserve"> boundaries, with the primary goal of improving security and prevent</w:t>
-      </w:r>
-      <w:r>
-        <w:t>ing unauthorized access or malicious activities and exploits</w:t>
-      </w:r>
-      <w:r>
-        <w:t xml:space="preserve">. </w:t>
-      </w:r>
-      <w:r>
-        <w:t>White hat hackers go through a lot of training to get certifications to increase their expertise in cybersecurity</w:t>
-      </w:r>
-      <w:r>
-        <w:t xml:space="preserve"> like the CompTIA Security+ certificate. They also increase their skills </w:t>
-      </w:r>
-      <w:r>
-        <w:t>in</w:t>
-      </w:r>
-      <w:r>
-        <w:t xml:space="preserve"> programming languages, scripting languages, network analysis, cr</w:t>
-      </w:r>
-      <w:r>
-        <w:t>yptography, and reverse engineering.</w:t>
-      </w:r>
-    </w:p>
-    <w:p>
-      <w:pPr>
-        <w:rPr>
-          <w:b w:val="1"/>
-          <w:bCs w:val="1"/>
-          <w:u w:val="single"/>
-        </w:rPr>
-      </w:pPr>
-      <w:r>
-        <w:rPr>
-          <w:b w:val="1"/>
-          <w:bCs w:val="1"/>
-          <w:u w:val="single"/>
-        </w:rPr>
-        <w:t>Section II: What sets them apart from other types of hackers?</w:t>
-      </w:r>
-    </w:p>
-    <w:p>
-      <w:r>
-        <w:t xml:space="preserve">When it comes to computer security, there </w:t>
-      </w:r>
-      <w:r>
-        <w:t>are three major “sides” of hacking. There are people who use hacking tools and other software for malicious intent or for personal gain, and these are known colloquially as “Black Ha</w:t>
-      </w:r>
-      <w:r>
-        <w:t xml:space="preserve">t” hackers. On the other hand, </w:t>
-      </w:r>
-      <w:r>
-        <w:t xml:space="preserve">there are those who use such tools for the benefit of either individuals or companies. These </w:t>
-      </w:r>
-      <w:r>
-        <w:t>hackers only use their skills and tools to test security systems and to locate vulnerabilities within an environment. These are known as “White Hat” hackers</w:t>
-      </w:r>
-      <w:r>
-        <w:t>, and they are people who utilize their methods ethically and by the law.</w:t>
-      </w:r>
-      <w:r>
-        <w:t xml:space="preserve"> In between the two are the “Grey Hat” hackers, who are morally ambiguous and are not the focus of this presentation.</w:t>
-      </w:r>
-    </w:p>
-    <w:p>
-      <w:pPr>
-        <w:pStyle w:val="Normal"/>
-        <w:rPr/>
-      </w:pPr>
-    </w:p>
-    <w:p>
-      <w:pPr>
-        <w:rPr>
-          <w:b w:val="1"/>
-          <w:bCs w:val="1"/>
-          <w:u w:val="single"/>
-        </w:rPr>
-      </w:pPr>
-      <w:r>
-        <w:rPr>
-          <w:b w:val="1"/>
-          <w:bCs w:val="1"/>
-          <w:u w:val="single"/>
-        </w:rPr>
-        <w:t>Section III: The importance of White Hats in today’s online ecosystem</w:t>
-      </w:r>
-    </w:p>
-    <w:p>
-      <w:r>
-        <w:t xml:space="preserve">Every corporate entity and every enterprise body uses an online-based system in some </w:t>
-      </w:r>
-      <w:r>
-        <w:t>form</w:t>
-      </w:r>
-      <w:r>
-        <w:t xml:space="preserve">. Companies that are responsible for the maintenance and protection of the data of </w:t>
-      </w:r>
-      <w:r>
-        <w:t xml:space="preserve">countless users like banks, accounting firms, state firms and insurance companies are all big targets for threat actors who would benefit from the theft of </w:t>
-      </w:r>
-      <w:r>
-        <w:t>user data. This is where White Hat hackers come into play- they are hired by a company to test their security systems, and to infiltrate (within preset confines) different layers of the company’s infrastructure, and to detec</w:t>
-      </w:r>
-      <w:r>
-        <w:t xml:space="preserve">t these vulnerabilities. They then inform </w:t>
-      </w:r>
-      <w:r>
-        <w:t>the security</w:t>
-      </w:r>
-      <w:r>
-        <w:t xml:space="preserve"> officers of the company what the best course of action to take would be.</w:t>
-      </w:r>
-    </w:p>
-    <w:p/>
-    <w:p/>
-    <w:p>
-      <w:pPr>
-        <w:rPr>
-          <w:b w:val="1"/>
-          <w:bCs w:val="1"/>
-          <w:u w:val="single"/>
-        </w:rPr>
-      </w:pPr>
-      <w:r>
-        <w:rPr>
-          <w:b w:val="1"/>
-          <w:bCs w:val="1"/>
-          <w:u w:val="single"/>
-        </w:rPr>
-        <w:t>Section IV: Famous White Hat Hackers</w:t>
-      </w:r>
-    </w:p>
-    <w:p>
-      <w:r>
-        <w:t>JM</w:t>
-      </w:r>
-      <w:r>
-        <w:t>:</w:t>
+        <w:t xml:space="preserve">worked </w:t>
+      </w:r>
+      <w:r>
+        <w:t>heavily with the FBI to capture Kevin Mitnick</w:t>
+      </w:r>
+      <w:r>
+        <w:t>,</w:t>
       </w:r>
       <w:r>
         <w:t xml:space="preserve"> </w:t>
       </w:r>
-    </w:p>
-    <w:p>
-      <w:pPr>
-        <w:rPr/>
-      </w:pPr>
-      <w:r>
-        <w:rPr/>
-        <w:t xml:space="preserve">Kevin Mitnick: </w:t>
-      </w:r>
-      <w:r>
-        <w:rPr/>
-        <w:t xml:space="preserve">First accused of being unethically hacking, and tried as a black hat before receiving </w:t>
-      </w:r>
-      <w:r>
-        <w:rPr/>
-        <w:t>support from the public before being released becoming a white hat, and helping law firms</w:t>
-      </w:r>
-      <w:r>
-        <w:rPr/>
-        <w:t xml:space="preserve"> </w:t>
-      </w:r>
-      <w:r>
-        <w:rPr/>
-        <w:t xml:space="preserve">dubbed by many as the </w:t>
-      </w:r>
-      <w:r>
-        <w:rPr/>
-        <w:t xml:space="preserve">#1 top </w:t>
-      </w:r>
-      <w:r>
-        <w:rPr/>
-        <w:t xml:space="preserve">ethical hacker, a part of the </w:t>
-      </w:r>
-      <w:r>
-        <w:rPr/>
-        <w:t>Ghost Global Team</w:t>
-      </w:r>
-      <w:r>
-        <w:rPr/>
-        <w:t xml:space="preserve"> which does</w:t>
-      </w:r>
-      <w:r>
-        <w:rPr/>
-        <w:t xml:space="preserve"> P</w:t>
-      </w:r>
-      <w:r>
-        <w:rPr/>
-        <w:t>en</w:t>
-      </w:r>
-      <w:r>
-        <w:rPr/>
-        <w:t xml:space="preserve"> t</w:t>
-      </w:r>
-      <w:r>
-        <w:rPr/>
-        <w:t>esting</w:t>
-      </w:r>
-      <w:r>
-        <w:rPr/>
-        <w:t xml:space="preserve">, </w:t>
-      </w:r>
-      <w:r>
-        <w:rPr/>
-        <w:t>Red Team</w:t>
-      </w:r>
-      <w:r>
-        <w:rPr/>
-        <w:t xml:space="preserve"> Engagements</w:t>
-      </w:r>
-      <w:r>
-        <w:rPr/>
-        <w:t xml:space="preserve">, </w:t>
-      </w:r>
-      <w:r>
-        <w:rPr/>
-        <w:t>Mobile App Pen test</w:t>
-      </w:r>
-      <w:r>
-        <w:rPr/>
-        <w:t xml:space="preserve">, and </w:t>
-      </w:r>
-      <w:r>
-        <w:rPr/>
-        <w:t>Social engineering testing</w:t>
-      </w:r>
-    </w:p>
-    <w:p>
-      <w:pPr>
-        <w:pStyle w:val="Normal"/>
-        <w:rPr/>
-      </w:pPr>
-      <w:r>
-        <w:rPr/>
-        <w:t xml:space="preserve">Charlie Miller: </w:t>
-      </w:r>
-      <w:r>
-        <w:rPr/>
-        <w:t xml:space="preserve">The man </w:t>
-      </w:r>
-      <w:r>
-        <w:rPr/>
-        <w:t xml:space="preserve">with a PhD </w:t>
-      </w:r>
-      <w:r>
-        <w:rPr/>
-        <w:t xml:space="preserve">who won the “Super Bowl of Hacking” event four separate occasions, who was the first to exploit the </w:t>
-      </w:r>
-      <w:r>
-        <w:rPr/>
-        <w:t xml:space="preserve">iPhone, which he did the same for the android on its release and managed to exploit the iPhone via SMS message and has been </w:t>
-      </w:r>
-      <w:r>
-        <w:rPr/>
-        <w:t>hacking into automotive cars</w:t>
-      </w:r>
-    </w:p>
-    <w:p>
-      <w:pPr>
-        <w:pStyle w:val="Normal"/>
-        <w:rPr/>
-      </w:pPr>
-      <w:r>
-        <w:rPr/>
-        <w:t xml:space="preserve">Tsutomu Shimomura: </w:t>
-      </w:r>
-      <w:r>
-        <w:rPr/>
-        <w:t xml:space="preserve">a Security </w:t>
-      </w:r>
-      <w:r>
-        <w:rPr/>
-        <w:t>Consultant</w:t>
-      </w:r>
-      <w:r>
-        <w:rPr/>
-        <w:t xml:space="preserve"> </w:t>
-      </w:r>
-      <w:r>
-        <w:rPr/>
-        <w:t>works</w:t>
-      </w:r>
-      <w:r>
-        <w:rPr/>
-        <w:t xml:space="preserve"> with the National Security agency</w:t>
-      </w:r>
-      <w:r>
-        <w:rPr/>
-        <w:t xml:space="preserve"> and </w:t>
-      </w:r>
-      <w:r>
-        <w:rPr/>
-        <w:t xml:space="preserve">worked </w:t>
-      </w:r>
-      <w:r>
-        <w:rPr/>
-        <w:t>heavily with the FBI to capture Kevin Mitnick</w:t>
-      </w:r>
-      <w:r>
-        <w:rPr/>
-        <w:t>,</w:t>
-      </w:r>
-      <w:r>
-        <w:rPr/>
-        <w:t xml:space="preserve"> </w:t>
-      </w:r>
-      <w:r>
-        <w:rPr/>
-        <w:t>who</w:t>
-      </w:r>
-      <w:r>
-        <w:rPr/>
-        <w:t xml:space="preserve"> </w:t>
-      </w:r>
-      <w:r>
-        <w:rPr/>
-        <w:t>w</w:t>
-      </w:r>
-      <w:r>
-        <w:rPr/>
-        <w:t>as</w:t>
-      </w:r>
-      <w:r>
-        <w:rPr/>
-        <w:t xml:space="preserve"> s</w:t>
-      </w:r>
-      <w:r>
-        <w:rPr/>
-        <w:t>t</w:t>
-      </w:r>
-      <w:r>
-        <w:rPr/>
-        <w:t>i</w:t>
-      </w:r>
-      <w:r>
-        <w:rPr/>
-        <w:t>l</w:t>
-      </w:r>
-      <w:r>
-        <w:rPr/>
-        <w:t>l</w:t>
-      </w:r>
-      <w:r>
-        <w:rPr/>
-        <w:t xml:space="preserve"> </w:t>
-      </w:r>
-      <w:r>
-        <w:rPr/>
-        <w:t>d</w:t>
-      </w:r>
-      <w:r>
-        <w:rPr/>
-        <w:t>e</w:t>
-      </w:r>
-      <w:r>
-        <w:rPr/>
-        <w:t>e</w:t>
-      </w:r>
-      <w:r>
-        <w:rPr/>
-        <w:t>m</w:t>
-      </w:r>
-      <w:r>
-        <w:rPr/>
-        <w:t>ed</w:t>
-      </w:r>
-      <w:r>
-        <w:rPr/>
-        <w:t xml:space="preserve"> a c</w:t>
-      </w:r>
-      <w:r>
-        <w:rPr/>
-        <w:t>riminal</w:t>
-      </w:r>
-      <w:r>
-        <w:rPr/>
-        <w:t xml:space="preserve"> at the time, </w:t>
+      <w:r>
+        <w:t>who was still deemed a criminal</w:t>
+      </w:r>
+      <w:r>
+        <w:t xml:space="preserve"> at the time</w:t>
+      </w:r>
+      <w:r>
+        <w:t>.</w:t>
+      </w:r>
+    </w:p>
+    <w:p>
+      <w:r>
+        <w:t>Greg Hoglund: Contributed great amounts of research to vulnerabilities and rootkits</w:t>
+      </w:r>
+      <w:r>
+        <w:t>, which is a set of software tools that enables unauthorized users to gain control of a computer system without detection, also created one of the first network vulnerability scanners</w:t>
+      </w:r>
+    </w:p>
+    <w:p>
+      <w:r>
+        <w:t>HD Moore: Discovered many security risks and vulnerabilities</w:t>
+      </w:r>
+      <w:r>
+        <w:t>, one of which being Metasploit framework, an open</w:t>
+      </w:r>
+      <w:r>
+        <w:t>-</w:t>
+      </w:r>
+      <w:r>
+        <w:t xml:space="preserve">source </w:t>
+      </w:r>
+      <w:r>
+        <w:t xml:space="preserve">pen testing platform </w:t>
       </w:r>
     </w:p>
     <w:p>
       <w:hyperlink r:id="rId7">
+        <w:r>
+          <w:rPr>
+            <w:rStyle w:val="Hyperlink"/>
+          </w:rPr>
+          <w:t>https://www.darkreading.com/cyber-risk/hd-moore-unplugged</w:t>
+        </w:r>
+      </w:hyperlink>
+    </w:p>
+    <w:p>
+      <w:hyperlink r:id="rId8">
         <w:r>
           <w:rPr>
             <w:rStyle w:val="Hyperlink"/>
@@ -625,7 +539,7 @@
       <w:r>
         <w:t xml:space="preserve"> </w:t>
       </w:r>
-      <w:hyperlink r:id="rId8">
+      <w:hyperlink r:id="rId9">
         <w:r>
           <w:rPr>
             <w:rStyle w:val="Hyperlink"/>
@@ -635,7 +549,7 @@
       </w:hyperlink>
     </w:p>
     <w:p>
-      <w:hyperlink r:id="rId9">
+      <w:hyperlink r:id="rId10">
         <w:r>
           <w:rPr>
             <w:rStyle w:val="Hyperlink"/>
@@ -645,7 +559,7 @@
       </w:hyperlink>
     </w:p>
     <w:p>
-      <w:hyperlink r:id="rId10">
+      <w:hyperlink r:id="rId11">
         <w:r>
           <w:rPr>
             <w:rStyle w:val="Hyperlink"/>
@@ -655,10 +569,7 @@
       </w:hyperlink>
     </w:p>
     <w:p>
-      <w:pPr>
-        <w:rPr/>
-      </w:pPr>
-      <w:hyperlink r:id="Re9c7a5e200c84289">
+      <w:hyperlink r:id="rId12">
         <w:r>
           <w:rPr>
             <w:rStyle w:val="Hyperlink"/>
@@ -668,11 +579,7 @@
       </w:hyperlink>
     </w:p>
     <w:p>
-      <w:pPr>
-        <w:pStyle w:val="Normal"/>
-        <w:rPr/>
-      </w:pPr>
-      <w:hyperlink r:id="R8234583b692f40fb">
+      <w:hyperlink r:id="rId13">
         <w:r>
           <w:rPr>
             <w:rStyle w:val="Hyperlink"/>
@@ -681,66 +588,18 @@
         </w:r>
       </w:hyperlink>
     </w:p>
-    <w:p>
-      <w:pPr>
-        <w:pStyle w:val="Normal"/>
-        <w:rPr/>
-      </w:pPr>
-    </w:p>
-    <w:p>
-      <w:pPr>
-        <w:pStyle w:val="Normal"/>
-        <w:rPr/>
-      </w:pPr>
-    </w:p>
-    <w:p>
-      <w:pPr>
-        <w:pStyle w:val="Normal"/>
-        <w:rPr/>
-      </w:pPr>
-    </w:p>
-    <w:p>
-      <w:pPr>
-        <w:pStyle w:val="Normal"/>
-        <w:rPr/>
-      </w:pPr>
-    </w:p>
-    <w:p>
-      <w:pPr>
-        <w:pStyle w:val="Normal"/>
-        <w:rPr/>
-      </w:pPr>
-    </w:p>
-    <w:p>
-      <w:pPr>
-        <w:pStyle w:val="Normal"/>
-        <w:rPr/>
-      </w:pPr>
-    </w:p>
-    <w:p>
-      <w:pPr>
-        <w:pStyle w:val="Normal"/>
-        <w:rPr/>
-      </w:pPr>
-    </w:p>
-    <w:p>
-      <w:pPr>
-        <w:pStyle w:val="Normal"/>
-        <w:rPr/>
-      </w:pPr>
-    </w:p>
-    <w:p>
-      <w:pPr>
-        <w:rPr>
-          <w:b w:val="1"/>
-          <w:bCs w:val="1"/>
-          <w:u w:val="single"/>
-        </w:rPr>
-      </w:pPr>
-      <w:r>
-        <w:rPr>
-          <w:b w:val="1"/>
-          <w:bCs w:val="1"/>
+    <w:p/>
+    <w:p/>
+    <w:p>
+      <w:pPr>
+        <w:rPr>
+          <w:b/>
+          <w:u w:val="single"/>
+        </w:rPr>
+      </w:pPr>
+      <w:r>
+        <w:rPr>
+          <w:b/>
           <w:u w:val="single"/>
         </w:rPr>
         <w:t>Section V: Timeline</w:t>
@@ -766,64 +625,41 @@
     <w:p>
       <w:pPr>
         <w:rPr>
-          <w:b w:val="1"/>
-          <w:bCs w:val="1"/>
-          <w:u w:val="single"/>
-        </w:rPr>
-      </w:pPr>
-      <w:r>
-        <w:rPr>
-          <w:b w:val="1"/>
-          <w:bCs w:val="1"/>
+          <w:b/>
+          <w:u w:val="single"/>
+        </w:rPr>
+      </w:pPr>
+      <w:r>
+        <w:rPr>
+          <w:b/>
           <w:u w:val="single"/>
         </w:rPr>
         <w:t>Stage 2: Resources</w:t>
       </w:r>
     </w:p>
     <w:p>
-      <w:pPr>
-        <w:pStyle w:val="Normal"/>
-        <w:rPr/>
-      </w:pPr>
-      <w:r>
-        <w:rPr/>
+      <w:r>
         <w:t xml:space="preserve">In this stage, we are gathering information on how we would go about our idea in practice. </w:t>
       </w:r>
       <w:r>
-        <w:rPr/>
         <w:t>We expect to reach our set objective through the use of Kali Linux and Ubuntu Linux machines, as well as the use of SSH remote access, and a specific software known as Hashcat.</w:t>
       </w:r>
     </w:p>
-    <w:p>
-      <w:pPr>
-        <w:pStyle w:val="Normal"/>
-        <w:rPr/>
-      </w:pPr>
-    </w:p>
-    <w:p/>
-    <w:p>
-      <w:pPr>
-        <w:rPr>
-          <w:b w:val="1"/>
-          <w:bCs w:val="1"/>
-          <w:u w:val="single"/>
-        </w:rPr>
-      </w:pPr>
-      <w:r>
-        <w:rPr>
-          <w:b w:val="1"/>
-          <w:bCs w:val="1"/>
-          <w:u w:val="single"/>
-        </w:rPr>
-        <w:t>S</w:t>
-      </w:r>
-      <w:r>
-        <w:rPr>
-          <w:b w:val="1"/>
-          <w:bCs w:val="1"/>
-          <w:u w:val="single"/>
-        </w:rPr>
-        <w:t>ection V, Addendum I: Important Dates</w:t>
+    <w:p/>
+    <w:p/>
+    <w:p>
+      <w:pPr>
+        <w:rPr>
+          <w:b/>
+          <w:u w:val="single"/>
+        </w:rPr>
+      </w:pPr>
+      <w:r>
+        <w:rPr>
+          <w:b/>
+          <w:u w:val="single"/>
+        </w:rPr>
+        <w:t>Section V, Addendum I: Important Dates</w:t>
       </w:r>
     </w:p>
     <w:p>
@@ -834,48 +670,57 @@
         <w:t>:</w:t>
       </w:r>
     </w:p>
-    <w:p/>
-    <w:p>
-      <w:pPr>
-        <w:rPr/>
-      </w:pPr>
-      <w:r>
-        <w:rPr/>
+    <w:p>
+      <w:r>
         <w:t xml:space="preserve">Begun in Late 1960s- being first called </w:t>
       </w:r>
       <w:r>
-        <w:rPr/>
         <w:t>“</w:t>
       </w:r>
       <w:r>
-        <w:rPr/>
         <w:t>tiger teams”</w:t>
       </w:r>
       <w:r>
-        <w:rPr/>
         <w:t xml:space="preserve"> which were what white hats were originally called</w:t>
       </w:r>
       <w:r>
-        <w:rPr/>
         <w:t>, and were involved with “bug-bounties” which were monetary rewards for discovering or finding vulnerabilities</w:t>
       </w:r>
     </w:p>
     <w:p>
-      <w:pPr>
-        <w:pStyle w:val="Normal"/>
-        <w:rPr/>
-      </w:pPr>
-      <w:r>
-        <w:rPr/>
+      <w:r>
         <w:t xml:space="preserve">In 1995, Kevin Mitnick </w:t>
       </w:r>
       <w:r>
-        <w:rPr/>
         <w:t>is pursued and captured by the FBI and Tsutomu Shimomura</w:t>
       </w:r>
     </w:p>
     <w:p>
-      <w:hyperlink w:anchor=":~:text=White%20hat%20hacking%20began%20in,find%20and%20disclose%20network%20vulnerabilities" r:id="rId12">
+      <w:r>
+        <w:t>Also in 1995, John Patrick coins the term “ethical hacking”, following this ethical hacking becomes a legitimate profession.</w:t>
+      </w:r>
+    </w:p>
+    <w:p>
+      <w:r>
+        <w:t>In 1997, Nmap is first released</w:t>
+      </w:r>
+      <w:r>
+        <w:t xml:space="preserve"> it will evolve from there into a major tool for ethical hacking.</w:t>
+      </w:r>
+    </w:p>
+    <w:p>
+      <w:r>
+        <w:t xml:space="preserve">In 2008 Ethereal is rewritten and remade into Wireshark </w:t>
+      </w:r>
+      <w:r>
+        <w:t xml:space="preserve">version 1.0 becoming a new </w:t>
+      </w:r>
+      <w:r>
+        <w:t>helpful tool for ethical hacking.</w:t>
+      </w:r>
+    </w:p>
+    <w:p>
+      <w:hyperlink r:id="rId14" w:anchor=":~:text=White%20hat%20hacking%20began%20in,find%20and%20disclose%20network%20vulnerabilities">
         <w:r>
           <w:rPr>
             <w:rStyle w:val="Hyperlink"/>
@@ -885,7 +730,7 @@
       </w:hyperlink>
     </w:p>
     <w:p>
-      <w:hyperlink r:id="rId13">
+      <w:hyperlink r:id="rId15">
         <w:r>
           <w:rPr>
             <w:rStyle w:val="Hyperlink"/>
@@ -895,7 +740,7 @@
       </w:hyperlink>
     </w:p>
     <w:p>
-      <w:hyperlink r:id="rId14">
+      <w:hyperlink r:id="rId16">
         <w:r>
           <w:rPr>
             <w:rStyle w:val="Hyperlink"/>
@@ -905,10 +750,7 @@
       </w:hyperlink>
     </w:p>
     <w:p>
-      <w:pPr>
-        <w:rPr/>
-      </w:pPr>
-      <w:hyperlink w:anchor=":~:text=The%20first%20attempts%20to%20hack,systems%20%E2%80%93%20the%20first%20ethical%20hackers" r:id="R0a099a2e3acf4911">
+      <w:hyperlink r:id="rId17" w:anchor=":~:text=The%20first%20attempts%20to%20hack,systems%20%E2%80%93%20the%20first%20ethical%20hackers">
         <w:r>
           <w:rPr>
             <w:rStyle w:val="Hyperlink"/>
@@ -917,16 +759,16 @@
         </w:r>
       </w:hyperlink>
       <w:r>
-        <w:rPr/>
         <w:t>.</w:t>
       </w:r>
     </w:p>
     <w:p>
       <w:pPr>
-        <w:pStyle w:val="Normal"/>
-        <w:rPr/>
-      </w:pPr>
-      <w:hyperlink r:id="R4360ce17187e4bab">
+        <w:rPr>
+          <w:rStyle w:val="Hyperlink"/>
+        </w:rPr>
+      </w:pPr>
+      <w:hyperlink r:id="rId18">
         <w:r>
           <w:rPr>
             <w:rStyle w:val="Hyperlink"/>
@@ -935,19 +777,41 @@
         </w:r>
       </w:hyperlink>
     </w:p>
-    <w:p/>
-    <w:p>
-      <w:pPr>
-        <w:rPr>
-          <w:b w:val="1"/>
-          <w:bCs w:val="1"/>
-          <w:u w:val="single"/>
-        </w:rPr>
-      </w:pPr>
-      <w:r>
-        <w:rPr>
-          <w:b w:val="1"/>
-          <w:bCs w:val="1"/>
+    <w:p>
+      <w:hyperlink r:id="rId19" w:history="1">
+        <w:r>
+          <w:rPr>
+            <w:rStyle w:val="Hyperlink"/>
+          </w:rPr>
+          <w:t>https://www.wireshark.org/docs/wsug_html_chunked/ChIntroHistory.html</w:t>
+        </w:r>
+      </w:hyperlink>
+    </w:p>
+    <w:p>
+      <w:hyperlink r:id="rId20" w:history="1">
+        <w:r>
+          <w:rPr>
+            <w:rStyle w:val="Hyperlink"/>
+          </w:rPr>
+          <w:t>https://nmap.org/book/history-future.html</w:t>
+        </w:r>
+      </w:hyperlink>
+    </w:p>
+    <w:p/>
+    <w:p/>
+    <w:p/>
+    <w:p/>
+    <w:p/>
+    <w:p>
+      <w:pPr>
+        <w:rPr>
+          <w:b/>
+          <w:u w:val="single"/>
+        </w:rPr>
+      </w:pPr>
+      <w:r>
+        <w:rPr>
+          <w:b/>
           <w:u w:val="single"/>
         </w:rPr>
         <w:t>Section VI: How we replicated what a White Hat would do</w:t>
@@ -955,9 +819,6 @@
     </w:p>
     <w:p/>
     <w:p>
-      <w:pPr>
-        <w:rPr/>
-      </w:pPr>
       <w:r>
         <w:rPr>
           <w:sz w:val="32"/>
@@ -977,38 +838,30 @@
           <w:sz w:val="32"/>
           <w:szCs w:val="32"/>
         </w:rPr>
-        <w:t xml:space="preserve"> on</w:t>
+        <w:t xml:space="preserve"> on virtual </w:t>
       </w:r>
       <w:r>
         <w:rPr>
           <w:sz w:val="32"/>
           <w:szCs w:val="32"/>
         </w:rPr>
-        <w:t xml:space="preserve"> </w:t>
+        <w:t>machine</w:t>
       </w:r>
       <w:r>
         <w:rPr>
           <w:sz w:val="32"/>
           <w:szCs w:val="32"/>
         </w:rPr>
-        <w:t>virtual machine</w:t>
+        <w:t>s</w:t>
       </w:r>
       <w:r>
         <w:rPr>
           <w:sz w:val="32"/>
           <w:szCs w:val="32"/>
         </w:rPr>
-        <w:t>s</w:t>
-      </w:r>
-      <w:r>
-        <w:rPr>
-          <w:sz w:val="32"/>
-          <w:szCs w:val="32"/>
-        </w:rPr>
         <w:t xml:space="preserve"> provided by a team member)</w:t>
       </w:r>
       <w:r>
-        <w:rPr/>
         <w:t xml:space="preserve"> </w:t>
       </w:r>
       <w:r>
@@ -1024,15 +877,13 @@
     <w:p>
       <w:pPr>
         <w:rPr>
-          <w:b w:val="1"/>
-          <w:bCs w:val="1"/>
-          <w:u w:val="single"/>
-        </w:rPr>
-      </w:pPr>
-      <w:r>
-        <w:rPr>
-          <w:b w:val="1"/>
-          <w:bCs w:val="1"/>
+          <w:b/>
+          <w:u w:val="single"/>
+        </w:rPr>
+      </w:pPr>
+      <w:r>
+        <w:rPr>
+          <w:b/>
           <w:u w:val="single"/>
         </w:rPr>
         <w:t>Section VII: Conclusion of our report</w:t>
@@ -1040,38 +891,39 @@
     </w:p>
     <w:p/>
     <w:p>
-      <w:pPr>
-        <w:rPr/>
-      </w:pPr>
       <w:r>
         <w:rPr>
           <w:sz w:val="48"/>
           <w:szCs w:val="48"/>
         </w:rPr>
-        <w:t xml:space="preserve">(TO BE </w:t>
+        <w:t>(TO BE DETERMINED)</w:t>
       </w:r>
       <w:r>
         <w:rPr>
           <w:sz w:val="48"/>
           <w:szCs w:val="48"/>
         </w:rPr>
-        <w:t xml:space="preserve">DETERMINED) </w:t>
-      </w:r>
-    </w:p>
-    <w:p/>
-    <w:p/>
-    <w:p>
-      <w:pPr>
-        <w:rPr>
-          <w:b w:val="1"/>
-          <w:bCs w:val="1"/>
-          <w:u w:val="single"/>
-        </w:rPr>
-      </w:pPr>
-      <w:r>
-        <w:rPr>
-          <w:b w:val="1"/>
-          <w:bCs w:val="1"/>
+        <w:t xml:space="preserve"> </w:t>
+      </w:r>
+    </w:p>
+    <w:p/>
+    <w:p/>
+    <w:p/>
+    <w:p/>
+    <w:p/>
+    <w:p/>
+    <w:p/>
+    <w:p/>
+    <w:p>
+      <w:pPr>
+        <w:rPr>
+          <w:b/>
+          <w:u w:val="single"/>
+        </w:rPr>
+      </w:pPr>
+      <w:r>
+        <w:rPr>
+          <w:b/>
           <w:u w:val="single"/>
         </w:rPr>
         <w:t>Section VIII: Works Cited</w:t>
@@ -1079,9 +931,9 @@
     </w:p>
     <w:p/>
     <w:sectPr>
-      <w:headerReference w:type="default" r:id="rId16"/>
-      <w:footerReference w:type="default" r:id="rId17"/>
-      <w:pgSz w:w="12240" w:h="15840" w:orient="portrait"/>
+      <w:headerReference w:type="default" r:id="rId21"/>
+      <w:footerReference w:type="default" r:id="rId22"/>
+      <w:pgSz w:w="12240" w:h="15840"/>
       <w:pgMar w:top="1440" w:right="1440" w:bottom="1440" w:left="1440" w:header="720" w:footer="720" w:gutter="0"/>
       <w:cols w:space="720"/>
       <w:docGrid w:linePitch="360"/>
@@ -1276,12 +1128,249 @@
 </w:hdr>
 </file>
 
+<file path=word/numbering.xml><?xml version="1.0" encoding="utf-8"?>
+<w:numbering xmlns:wpc="http://schemas.microsoft.com/office/word/2010/wordprocessingCanvas" xmlns:cx="http://schemas.microsoft.com/office/drawing/2014/chartex" xmlns:cx1="http://schemas.microsoft.com/office/drawing/2015/9/8/chartex" xmlns:cx2="http://schemas.microsoft.com/office/drawing/2015/10/21/chartex" xmlns:cx3="http://schemas.microsoft.com/office/drawing/2016/5/9/chartex" xmlns:cx4="http://schemas.microsoft.com/office/drawing/2016/5/10/chartex" xmlns:cx5="http://schemas.microsoft.com/office/drawing/2016/5/11/chartex" xmlns:cx6="http://schemas.microsoft.com/office/drawing/2016/5/12/chartex" xmlns:cx7="http://schemas.microsoft.com/office/drawing/2016/5/13/chartex" xmlns:cx8="http://schemas.microsoft.com/office/drawing/2016/5/14/chartex" xmlns:mc="http://schemas.openxmlformats.org/markup-compatibility/2006" xmlns:aink="http://schemas.microsoft.com/office/drawing/2016/ink" xmlns:am3d="http://schemas.microsoft.com/office/drawing/2017/model3d" xmlns:o="urn:schemas-microsoft-com:office:office" xmlns:oel="http://schemas.microsoft.com/office/2019/extlst" xmlns:r="http://schemas.openxmlformats.org/officeDocument/2006/relationships" xmlns:m="http://schemas.openxmlformats.org/officeDocument/2006/math" xmlns:v="urn:schemas-microsoft-com:vml" xmlns:wp14="http://schemas.microsoft.com/office/word/2010/wordprocessingDrawing" xmlns:wp="http://schemas.openxmlformats.org/drawingml/2006/wordprocessingDrawing" xmlns:w10="urn:schemas-microsoft-com:office:word" xmlns:w="http://schemas.openxmlformats.org/wordprocessingml/2006/main" xmlns:w14="http://schemas.microsoft.com/office/word/2010/wordml" xmlns:w15="http://schemas.microsoft.com/office/word/2012/wordml" xmlns:w16cex="http://schemas.microsoft.com/office/word/2018/wordml/cex" xmlns:w16cid="http://schemas.microsoft.com/office/word/2016/wordml/cid" xmlns:w16="http://schemas.microsoft.com/office/word/2018/wordml" xmlns:w16du="http://schemas.microsoft.com/office/word/2023/wordml/word16du" xmlns:w16sdtdh="http://schemas.microsoft.com/office/word/2020/wordml/sdtdatahash" xmlns:w16se="http://schemas.microsoft.com/office/word/2015/wordml/symex" xmlns:wpg="http://schemas.microsoft.com/office/word/2010/wordprocessingGroup" xmlns:wpi="http://schemas.microsoft.com/office/word/2010/wordprocessingInk" xmlns:wne="http://schemas.microsoft.com/office/word/2006/wordml" xmlns:wps="http://schemas.microsoft.com/office/word/2010/wordprocessingShape" mc:Ignorable="w14 w15 w16se w16cid w16 w16cex w16sdtdh w16du wp14">
+  <w:abstractNum w:abstractNumId="0" w15:restartNumberingAfterBreak="0">
+    <w:nsid w:val="517737E6"/>
+    <w:multiLevelType w:val="hybridMultilevel"/>
+    <w:tmpl w:val="FFFFFFFF"/>
+    <w:lvl w:ilvl="0" w:tplc="BA8AC224">
+      <w:start w:val="1"/>
+      <w:numFmt w:val="bullet"/>
+      <w:lvlText w:val=""/>
+      <w:lvlJc w:val="left"/>
+      <w:pPr>
+        <w:ind w:left="720" w:hanging="360"/>
+      </w:pPr>
+      <w:rPr>
+        <w:rFonts w:ascii="Symbol" w:hAnsi="Symbol" w:hint="default"/>
+      </w:rPr>
+    </w:lvl>
+    <w:lvl w:ilvl="1" w:tplc="8F44911C">
+      <w:start w:val="1"/>
+      <w:numFmt w:val="bullet"/>
+      <w:lvlText w:val="o"/>
+      <w:lvlJc w:val="left"/>
+      <w:pPr>
+        <w:ind w:left="1440" w:hanging="360"/>
+      </w:pPr>
+      <w:rPr>
+        <w:rFonts w:ascii="Courier New" w:hAnsi="Courier New" w:hint="default"/>
+      </w:rPr>
+    </w:lvl>
+    <w:lvl w:ilvl="2" w:tplc="6136D442">
+      <w:start w:val="1"/>
+      <w:numFmt w:val="bullet"/>
+      <w:lvlText w:val=""/>
+      <w:lvlJc w:val="left"/>
+      <w:pPr>
+        <w:ind w:left="2160" w:hanging="360"/>
+      </w:pPr>
+      <w:rPr>
+        <w:rFonts w:ascii="Wingdings" w:hAnsi="Wingdings" w:hint="default"/>
+      </w:rPr>
+    </w:lvl>
+    <w:lvl w:ilvl="3" w:tplc="A6F0BDA8">
+      <w:start w:val="1"/>
+      <w:numFmt w:val="bullet"/>
+      <w:lvlText w:val=""/>
+      <w:lvlJc w:val="left"/>
+      <w:pPr>
+        <w:ind w:left="2880" w:hanging="360"/>
+      </w:pPr>
+      <w:rPr>
+        <w:rFonts w:ascii="Symbol" w:hAnsi="Symbol" w:hint="default"/>
+      </w:rPr>
+    </w:lvl>
+    <w:lvl w:ilvl="4" w:tplc="764CB2BC">
+      <w:start w:val="1"/>
+      <w:numFmt w:val="bullet"/>
+      <w:lvlText w:val="o"/>
+      <w:lvlJc w:val="left"/>
+      <w:pPr>
+        <w:ind w:left="3600" w:hanging="360"/>
+      </w:pPr>
+      <w:rPr>
+        <w:rFonts w:ascii="Courier New" w:hAnsi="Courier New" w:hint="default"/>
+      </w:rPr>
+    </w:lvl>
+    <w:lvl w:ilvl="5" w:tplc="44C24F12">
+      <w:start w:val="1"/>
+      <w:numFmt w:val="bullet"/>
+      <w:lvlText w:val=""/>
+      <w:lvlJc w:val="left"/>
+      <w:pPr>
+        <w:ind w:left="4320" w:hanging="360"/>
+      </w:pPr>
+      <w:rPr>
+        <w:rFonts w:ascii="Wingdings" w:hAnsi="Wingdings" w:hint="default"/>
+      </w:rPr>
+    </w:lvl>
+    <w:lvl w:ilvl="6" w:tplc="F5ECEEC4">
+      <w:start w:val="1"/>
+      <w:numFmt w:val="bullet"/>
+      <w:lvlText w:val=""/>
+      <w:lvlJc w:val="left"/>
+      <w:pPr>
+        <w:ind w:left="5040" w:hanging="360"/>
+      </w:pPr>
+      <w:rPr>
+        <w:rFonts w:ascii="Symbol" w:hAnsi="Symbol" w:hint="default"/>
+      </w:rPr>
+    </w:lvl>
+    <w:lvl w:ilvl="7" w:tplc="7D72138A">
+      <w:start w:val="1"/>
+      <w:numFmt w:val="bullet"/>
+      <w:lvlText w:val="o"/>
+      <w:lvlJc w:val="left"/>
+      <w:pPr>
+        <w:ind w:left="5760" w:hanging="360"/>
+      </w:pPr>
+      <w:rPr>
+        <w:rFonts w:ascii="Courier New" w:hAnsi="Courier New" w:hint="default"/>
+      </w:rPr>
+    </w:lvl>
+    <w:lvl w:ilvl="8" w:tplc="FFB20478">
+      <w:start w:val="1"/>
+      <w:numFmt w:val="bullet"/>
+      <w:lvlText w:val=""/>
+      <w:lvlJc w:val="left"/>
+      <w:pPr>
+        <w:ind w:left="6480" w:hanging="360"/>
+      </w:pPr>
+      <w:rPr>
+        <w:rFonts w:ascii="Wingdings" w:hAnsi="Wingdings" w:hint="default"/>
+      </w:rPr>
+    </w:lvl>
+  </w:abstractNum>
+  <w:abstractNum w:abstractNumId="1" w15:restartNumberingAfterBreak="0">
+    <w:nsid w:val="79559119"/>
+    <w:multiLevelType w:val="hybridMultilevel"/>
+    <w:tmpl w:val="FFFFFFFF"/>
+    <w:lvl w:ilvl="0" w:tplc="A2DC7B42">
+      <w:start w:val="1"/>
+      <w:numFmt w:val="bullet"/>
+      <w:lvlText w:val=""/>
+      <w:lvlJc w:val="left"/>
+      <w:pPr>
+        <w:ind w:left="720" w:hanging="360"/>
+      </w:pPr>
+      <w:rPr>
+        <w:rFonts w:ascii="Symbol" w:hAnsi="Symbol" w:hint="default"/>
+      </w:rPr>
+    </w:lvl>
+    <w:lvl w:ilvl="1" w:tplc="255CB914">
+      <w:start w:val="1"/>
+      <w:numFmt w:val="bullet"/>
+      <w:lvlText w:val="o"/>
+      <w:lvlJc w:val="left"/>
+      <w:pPr>
+        <w:ind w:left="1440" w:hanging="360"/>
+      </w:pPr>
+      <w:rPr>
+        <w:rFonts w:ascii="Courier New" w:hAnsi="Courier New" w:hint="default"/>
+      </w:rPr>
+    </w:lvl>
+    <w:lvl w:ilvl="2" w:tplc="DF461974">
+      <w:start w:val="1"/>
+      <w:numFmt w:val="bullet"/>
+      <w:lvlText w:val=""/>
+      <w:lvlJc w:val="left"/>
+      <w:pPr>
+        <w:ind w:left="2160" w:hanging="360"/>
+      </w:pPr>
+      <w:rPr>
+        <w:rFonts w:ascii="Wingdings" w:hAnsi="Wingdings" w:hint="default"/>
+      </w:rPr>
+    </w:lvl>
+    <w:lvl w:ilvl="3" w:tplc="C79AD5A6">
+      <w:start w:val="1"/>
+      <w:numFmt w:val="bullet"/>
+      <w:lvlText w:val=""/>
+      <w:lvlJc w:val="left"/>
+      <w:pPr>
+        <w:ind w:left="2880" w:hanging="360"/>
+      </w:pPr>
+      <w:rPr>
+        <w:rFonts w:ascii="Symbol" w:hAnsi="Symbol" w:hint="default"/>
+      </w:rPr>
+    </w:lvl>
+    <w:lvl w:ilvl="4" w:tplc="CFBABB6A">
+      <w:start w:val="1"/>
+      <w:numFmt w:val="bullet"/>
+      <w:lvlText w:val="o"/>
+      <w:lvlJc w:val="left"/>
+      <w:pPr>
+        <w:ind w:left="3600" w:hanging="360"/>
+      </w:pPr>
+      <w:rPr>
+        <w:rFonts w:ascii="Courier New" w:hAnsi="Courier New" w:hint="default"/>
+      </w:rPr>
+    </w:lvl>
+    <w:lvl w:ilvl="5" w:tplc="4D066A4A">
+      <w:start w:val="1"/>
+      <w:numFmt w:val="bullet"/>
+      <w:lvlText w:val=""/>
+      <w:lvlJc w:val="left"/>
+      <w:pPr>
+        <w:ind w:left="4320" w:hanging="360"/>
+      </w:pPr>
+      <w:rPr>
+        <w:rFonts w:ascii="Wingdings" w:hAnsi="Wingdings" w:hint="default"/>
+      </w:rPr>
+    </w:lvl>
+    <w:lvl w:ilvl="6" w:tplc="FD8EDA88">
+      <w:start w:val="1"/>
+      <w:numFmt w:val="bullet"/>
+      <w:lvlText w:val=""/>
+      <w:lvlJc w:val="left"/>
+      <w:pPr>
+        <w:ind w:left="5040" w:hanging="360"/>
+      </w:pPr>
+      <w:rPr>
+        <w:rFonts w:ascii="Symbol" w:hAnsi="Symbol" w:hint="default"/>
+      </w:rPr>
+    </w:lvl>
+    <w:lvl w:ilvl="7" w:tplc="3A923D2E">
+      <w:start w:val="1"/>
+      <w:numFmt w:val="bullet"/>
+      <w:lvlText w:val="o"/>
+      <w:lvlJc w:val="left"/>
+      <w:pPr>
+        <w:ind w:left="5760" w:hanging="360"/>
+      </w:pPr>
+      <w:rPr>
+        <w:rFonts w:ascii="Courier New" w:hAnsi="Courier New" w:hint="default"/>
+      </w:rPr>
+    </w:lvl>
+    <w:lvl w:ilvl="8" w:tplc="5B72B2FA">
+      <w:start w:val="1"/>
+      <w:numFmt w:val="bullet"/>
+      <w:lvlText w:val=""/>
+      <w:lvlJc w:val="left"/>
+      <w:pPr>
+        <w:ind w:left="6480" w:hanging="360"/>
+      </w:pPr>
+      <w:rPr>
+        <w:rFonts w:ascii="Wingdings" w:hAnsi="Wingdings" w:hint="default"/>
+      </w:rPr>
+    </w:lvl>
+  </w:abstractNum>
+  <w:num w:numId="1" w16cid:durableId="809397975">
+    <w:abstractNumId w:val="0"/>
+  </w:num>
+  <w:num w:numId="2" w16cid:durableId="674377042">
+    <w:abstractNumId w:val="1"/>
+  </w:num>
+</w:numbering>
+</file>
+
 <file path=word/styles.xml><?xml version="1.0" encoding="utf-8"?>
 <w:styles xmlns:mc="http://schemas.openxmlformats.org/markup-compatibility/2006" xmlns:r="http://schemas.openxmlformats.org/officeDocument/2006/relationships" xmlns:w="http://schemas.openxmlformats.org/wordprocessingml/2006/main" xmlns:w14="http://schemas.microsoft.com/office/word/2010/wordml" xmlns:w15="http://schemas.microsoft.com/office/word/2012/wordml" xmlns:w16cex="http://schemas.microsoft.com/office/word/2018/wordml/cex" xmlns:w16cid="http://schemas.microsoft.com/office/word/2016/wordml/cid" xmlns:w16="http://schemas.microsoft.com/office/word/2018/wordml" xmlns:w16du="http://schemas.microsoft.com/office/word/2023/wordml/word16du" xmlns:w16sdtdh="http://schemas.microsoft.com/office/word/2020/wordml/sdtdatahash" xmlns:w16se="http://schemas.microsoft.com/office/word/2015/wordml/symex" mc:Ignorable="w14 w15 w16se w16cid w16 w16cex w16sdtdh w16du">
   <w:docDefaults>
     <w:rPrDefault>
       <w:rPr>
-        <w:rFonts w:asciiTheme="minorHAnsi" w:hAnsiTheme="minorHAnsi" w:eastAsiaTheme="minorHAnsi" w:cstheme="minorBidi"/>
+        <w:rFonts w:asciiTheme="minorHAnsi" w:eastAsiaTheme="minorHAnsi" w:hAnsiTheme="minorHAnsi" w:cstheme="minorBidi"/>
         <w:sz w:val="22"/>
         <w:szCs w:val="22"/>
         <w:lang w:val="en-US" w:eastAsia="en-US" w:bidi="ar-SA"/>
@@ -1296,14 +1385,14 @@
   <w:latentStyles w:defLockedState="0" w:defUIPriority="99" w:defSemiHidden="0" w:defUnhideWhenUsed="0" w:defQFormat="0" w:count="376">
     <w:lsdException w:name="Normal" w:uiPriority="0" w:qFormat="1"/>
     <w:lsdException w:name="heading 1" w:uiPriority="9" w:qFormat="1"/>
-    <w:lsdException w:name="heading 2" w:uiPriority="9" w:semiHidden="1" w:unhideWhenUsed="1" w:qFormat="1"/>
-    <w:lsdException w:name="heading 3" w:uiPriority="9" w:semiHidden="1" w:unhideWhenUsed="1" w:qFormat="1"/>
-    <w:lsdException w:name="heading 4" w:uiPriority="9" w:semiHidden="1" w:unhideWhenUsed="1" w:qFormat="1"/>
-    <w:lsdException w:name="heading 5" w:uiPriority="9" w:semiHidden="1" w:unhideWhenUsed="1" w:qFormat="1"/>
-    <w:lsdException w:name="heading 6" w:uiPriority="9" w:semiHidden="1" w:unhideWhenUsed="1" w:qFormat="1"/>
-    <w:lsdException w:name="heading 7" w:uiPriority="9" w:semiHidden="1" w:unhideWhenUsed="1" w:qFormat="1"/>
-    <w:lsdException w:name="heading 8" w:uiPriority="9" w:semiHidden="1" w:unhideWhenUsed="1" w:qFormat="1"/>
-    <w:lsdException w:name="heading 9" w:uiPriority="9" w:semiHidden="1" w:unhideWhenUsed="1" w:qFormat="1"/>
+    <w:lsdException w:name="heading 2" w:semiHidden="1" w:uiPriority="9" w:unhideWhenUsed="1" w:qFormat="1"/>
+    <w:lsdException w:name="heading 3" w:semiHidden="1" w:uiPriority="9" w:unhideWhenUsed="1" w:qFormat="1"/>
+    <w:lsdException w:name="heading 4" w:semiHidden="1" w:uiPriority="9" w:unhideWhenUsed="1" w:qFormat="1"/>
+    <w:lsdException w:name="heading 5" w:semiHidden="1" w:uiPriority="9" w:unhideWhenUsed="1" w:qFormat="1"/>
+    <w:lsdException w:name="heading 6" w:semiHidden="1" w:uiPriority="9" w:unhideWhenUsed="1" w:qFormat="1"/>
+    <w:lsdException w:name="heading 7" w:semiHidden="1" w:uiPriority="9" w:unhideWhenUsed="1" w:qFormat="1"/>
+    <w:lsdException w:name="heading 8" w:semiHidden="1" w:uiPriority="9" w:unhideWhenUsed="1" w:qFormat="1"/>
+    <w:lsdException w:name="heading 9" w:semiHidden="1" w:uiPriority="9" w:unhideWhenUsed="1" w:qFormat="1"/>
     <w:lsdException w:name="index 1" w:semiHidden="1" w:unhideWhenUsed="1"/>
     <w:lsdException w:name="index 2" w:semiHidden="1" w:unhideWhenUsed="1"/>
     <w:lsdException w:name="index 3" w:semiHidden="1" w:unhideWhenUsed="1"/>
@@ -1313,22 +1402,22 @@
     <w:lsdException w:name="index 7" w:semiHidden="1" w:unhideWhenUsed="1"/>
     <w:lsdException w:name="index 8" w:semiHidden="1" w:unhideWhenUsed="1"/>
     <w:lsdException w:name="index 9" w:semiHidden="1" w:unhideWhenUsed="1"/>
-    <w:lsdException w:name="toc 1" w:uiPriority="39" w:semiHidden="1" w:unhideWhenUsed="1"/>
-    <w:lsdException w:name="toc 2" w:uiPriority="39" w:semiHidden="1" w:unhideWhenUsed="1"/>
-    <w:lsdException w:name="toc 3" w:uiPriority="39" w:semiHidden="1" w:unhideWhenUsed="1"/>
-    <w:lsdException w:name="toc 4" w:uiPriority="39" w:semiHidden="1" w:unhideWhenUsed="1"/>
-    <w:lsdException w:name="toc 5" w:uiPriority="39" w:semiHidden="1" w:unhideWhenUsed="1"/>
-    <w:lsdException w:name="toc 6" w:uiPriority="39" w:semiHidden="1" w:unhideWhenUsed="1"/>
-    <w:lsdException w:name="toc 7" w:uiPriority="39" w:semiHidden="1" w:unhideWhenUsed="1"/>
-    <w:lsdException w:name="toc 8" w:uiPriority="39" w:semiHidden="1" w:unhideWhenUsed="1"/>
-    <w:lsdException w:name="toc 9" w:uiPriority="39" w:semiHidden="1" w:unhideWhenUsed="1"/>
+    <w:lsdException w:name="toc 1" w:semiHidden="1" w:uiPriority="39" w:unhideWhenUsed="1"/>
+    <w:lsdException w:name="toc 2" w:semiHidden="1" w:uiPriority="39" w:unhideWhenUsed="1"/>
+    <w:lsdException w:name="toc 3" w:semiHidden="1" w:uiPriority="39" w:unhideWhenUsed="1"/>
+    <w:lsdException w:name="toc 4" w:semiHidden="1" w:uiPriority="39" w:unhideWhenUsed="1"/>
+    <w:lsdException w:name="toc 5" w:semiHidden="1" w:uiPriority="39" w:unhideWhenUsed="1"/>
+    <w:lsdException w:name="toc 6" w:semiHidden="1" w:uiPriority="39" w:unhideWhenUsed="1"/>
+    <w:lsdException w:name="toc 7" w:semiHidden="1" w:uiPriority="39" w:unhideWhenUsed="1"/>
+    <w:lsdException w:name="toc 8" w:semiHidden="1" w:uiPriority="39" w:unhideWhenUsed="1"/>
+    <w:lsdException w:name="toc 9" w:semiHidden="1" w:uiPriority="39" w:unhideWhenUsed="1"/>
     <w:lsdException w:name="Normal Indent" w:semiHidden="1" w:unhideWhenUsed="1"/>
     <w:lsdException w:name="footnote text" w:semiHidden="1" w:unhideWhenUsed="1"/>
     <w:lsdException w:name="annotation text" w:semiHidden="1" w:unhideWhenUsed="1"/>
     <w:lsdException w:name="header" w:semiHidden="1" w:unhideWhenUsed="1"/>
     <w:lsdException w:name="footer" w:semiHidden="1" w:unhideWhenUsed="1"/>
     <w:lsdException w:name="index heading" w:semiHidden="1" w:unhideWhenUsed="1"/>
-    <w:lsdException w:name="caption" w:uiPriority="35" w:semiHidden="1" w:unhideWhenUsed="1" w:qFormat="1"/>
+    <w:lsdException w:name="caption" w:semiHidden="1" w:uiPriority="35" w:unhideWhenUsed="1" w:qFormat="1"/>
     <w:lsdException w:name="table of figures" w:semiHidden="1" w:unhideWhenUsed="1"/>
     <w:lsdException w:name="envelope address" w:semiHidden="1" w:unhideWhenUsed="1"/>
     <w:lsdException w:name="envelope return" w:semiHidden="1" w:unhideWhenUsed="1"/>
@@ -1359,7 +1448,7 @@
     <w:lsdException w:name="Title" w:uiPriority="10" w:qFormat="1"/>
     <w:lsdException w:name="Closing" w:semiHidden="1" w:unhideWhenUsed="1"/>
     <w:lsdException w:name="Signature" w:semiHidden="1" w:unhideWhenUsed="1"/>
-    <w:lsdException w:name="Default Paragraph Font" w:uiPriority="1" w:semiHidden="1" w:unhideWhenUsed="1"/>
+    <w:lsdException w:name="Default Paragraph Font" w:semiHidden="1" w:uiPriority="1" w:unhideWhenUsed="1"/>
     <w:lsdException w:name="Body Text" w:semiHidden="1" w:unhideWhenUsed="1"/>
     <w:lsdException w:name="Body Text Indent" w:semiHidden="1" w:unhideWhenUsed="1"/>
     <w:lsdException w:name="List Continue" w:semiHidden="1" w:unhideWhenUsed="1"/>
@@ -1559,8 +1648,8 @@
     <w:lsdException w:name="Subtle Reference" w:uiPriority="31" w:qFormat="1"/>
     <w:lsdException w:name="Intense Reference" w:uiPriority="32" w:qFormat="1"/>
     <w:lsdException w:name="Book Title" w:uiPriority="33" w:qFormat="1"/>
-    <w:lsdException w:name="Bibliography" w:uiPriority="37" w:semiHidden="1" w:unhideWhenUsed="1"/>
-    <w:lsdException w:name="TOC Heading" w:uiPriority="39" w:semiHidden="1" w:unhideWhenUsed="1" w:qFormat="1"/>
+    <w:lsdException w:name="Bibliography" w:semiHidden="1" w:uiPriority="37" w:unhideWhenUsed="1"/>
+    <w:lsdException w:name="TOC Heading" w:semiHidden="1" w:uiPriority="39" w:unhideWhenUsed="1" w:qFormat="1"/>
     <w:lsdException w:name="Plain Table 1" w:uiPriority="41"/>
     <w:lsdException w:name="Plain Table 2" w:uiPriority="42"/>
     <w:lsdException w:name="Plain Table 3" w:uiPriority="43"/>
@@ -1671,17 +1760,38 @@
     <w:lsdException w:name="Unresolved Mention" w:semiHidden="1" w:unhideWhenUsed="1"/>
     <w:lsdException w:name="Smart Link" w:semiHidden="1" w:unhideWhenUsed="1"/>
   </w:latentStyles>
-  <w:style w:type="paragraph" w:styleId="Normal" w:default="1">
+  <w:style w:type="paragraph" w:default="1" w:styleId="Normal">
     <w:name w:val="Normal"/>
     <w:qFormat/>
   </w:style>
-  <w:style w:type="character" w:styleId="DefaultParagraphFont" w:default="1">
+  <w:style w:type="paragraph" w:styleId="Heading3">
+    <w:name w:val="heading 3"/>
+    <w:basedOn w:val="Normal"/>
+    <w:next w:val="Normal"/>
+    <w:uiPriority w:val="9"/>
+    <w:unhideWhenUsed/>
+    <w:qFormat/>
+    <w:rsid w:val="00307A19"/>
+    <w:pPr>
+      <w:keepNext/>
+      <w:keepLines/>
+      <w:spacing w:before="40" w:after="0"/>
+      <w:outlineLvl w:val="2"/>
+    </w:pPr>
+    <w:rPr>
+      <w:rFonts w:asciiTheme="majorHAnsi" w:eastAsiaTheme="majorEastAsia" w:hAnsiTheme="majorHAnsi" w:cstheme="majorBidi"/>
+      <w:color w:val="1F3763" w:themeColor="accent1" w:themeShade="7F"/>
+      <w:sz w:val="24"/>
+      <w:szCs w:val="24"/>
+    </w:rPr>
+  </w:style>
+  <w:style w:type="character" w:default="1" w:styleId="DefaultParagraphFont">
     <w:name w:val="Default Paragraph Font"/>
     <w:uiPriority w:val="1"/>
     <w:semiHidden/>
     <w:unhideWhenUsed/>
   </w:style>
-  <w:style w:type="table" w:styleId="TableNormal" w:default="1">
+  <w:style w:type="table" w:default="1" w:styleId="TableNormal">
     <w:name w:val="Normal Table"/>
     <w:uiPriority w:val="99"/>
     <w:semiHidden/>
@@ -1696,7 +1806,7 @@
       </w:tblCellMar>
     </w:tblPr>
   </w:style>
-  <w:style w:type="numbering" w:styleId="NoList" w:default="1">
+  <w:style w:type="numbering" w:default="1" w:styleId="NoList">
     <w:name w:val="No List"/>
     <w:uiPriority w:val="99"/>
     <w:semiHidden/>
@@ -1722,16 +1832,16 @@
     </w:pPr>
     <w:tblPr>
       <w:tblBorders>
-        <w:top w:val="single" w:color="000000" w:themeColor="text1" w:sz="4" w:space="0"/>
-        <w:left w:val="single" w:color="000000" w:themeColor="text1" w:sz="4" w:space="0"/>
-        <w:bottom w:val="single" w:color="000000" w:themeColor="text1" w:sz="4" w:space="0"/>
-        <w:right w:val="single" w:color="000000" w:themeColor="text1" w:sz="4" w:space="0"/>
-        <w:insideH w:val="single" w:color="000000" w:themeColor="text1" w:sz="4" w:space="0"/>
-        <w:insideV w:val="single" w:color="000000" w:themeColor="text1" w:sz="4" w:space="0"/>
+        <w:top w:val="single" w:sz="4" w:space="0" w:color="000000" w:themeColor="text1"/>
+        <w:left w:val="single" w:sz="4" w:space="0" w:color="000000" w:themeColor="text1"/>
+        <w:bottom w:val="single" w:sz="4" w:space="0" w:color="000000" w:themeColor="text1"/>
+        <w:right w:val="single" w:sz="4" w:space="0" w:color="000000" w:themeColor="text1"/>
+        <w:insideH w:val="single" w:sz="4" w:space="0" w:color="000000" w:themeColor="text1"/>
+        <w:insideV w:val="single" w:sz="4" w:space="0" w:color="000000" w:themeColor="text1"/>
       </w:tblBorders>
     </w:tblPr>
   </w:style>
-  <w:style w:type="character" w:styleId="HeaderChar" w:customStyle="1">
+  <w:style w:type="character" w:customStyle="1" w:styleId="HeaderChar">
     <w:name w:val="Header Char"/>
     <w:basedOn w:val="DefaultParagraphFont"/>
     <w:link w:val="Header"/>
@@ -1751,7 +1861,7 @@
       <w:spacing w:after="0" w:line="240" w:lineRule="auto"/>
     </w:pPr>
   </w:style>
-  <w:style w:type="character" w:styleId="FooterChar" w:customStyle="1">
+  <w:style w:type="character" w:customStyle="1" w:styleId="FooterChar">
     <w:name w:val="Footer Char"/>
     <w:basedOn w:val="DefaultParagraphFont"/>
     <w:link w:val="Footer"/>
@@ -1770,6 +1880,30 @@
       </w:tabs>
       <w:spacing w:after="0" w:line="240" w:lineRule="auto"/>
     </w:pPr>
+  </w:style>
+  <w:style w:type="character" w:styleId="FollowedHyperlink">
+    <w:name w:val="FollowedHyperlink"/>
+    <w:basedOn w:val="DefaultParagraphFont"/>
+    <w:uiPriority w:val="99"/>
+    <w:semiHidden/>
+    <w:unhideWhenUsed/>
+    <w:rsid w:val="004E25FB"/>
+    <w:rPr>
+      <w:color w:val="954F72" w:themeColor="followedHyperlink"/>
+      <w:u w:val="single"/>
+    </w:rPr>
+  </w:style>
+  <w:style w:type="character" w:styleId="UnresolvedMention">
+    <w:name w:val="Unresolved Mention"/>
+    <w:basedOn w:val="DefaultParagraphFont"/>
+    <w:uiPriority w:val="99"/>
+    <w:semiHidden/>
+    <w:unhideWhenUsed/>
+    <w:rsid w:val="00886675"/>
+    <w:rPr>
+      <w:color w:val="605E5C"/>
+      <w:shd w:val="clear" w:color="auto" w:fill="E1DFDD"/>
+    </w:rPr>
   </w:style>
 </w:styles>
 </file>

</xml_diff>

<commit_message>
Reworked some stuff, and updated others
</commit_message>
<xml_diff>
--- a/White Hats.docx
+++ b/White Hats.docx
@@ -90,33 +90,38 @@
           <w:b/>
           <w:u w:val="single"/>
         </w:rPr>
+        <w:lastRenderedPageBreak/>
         <w:t>Foreword: Why we chose this subject as our project</w:t>
       </w:r>
     </w:p>
-    <w:p/>
-    <w:p>
-      <w:r>
-        <w:t>JM:</w:t>
-      </w:r>
-      <w:r>
-        <w:t xml:space="preserve"> Most often we see hackers in movies as morally questionable, but it is good to know that </w:t>
-      </w:r>
-      <w:r>
-        <w:t>not all hackers are fighting to take our information, but instead to protect them.</w:t>
-      </w:r>
-    </w:p>
-    <w:p>
-      <w:r>
-        <w:t xml:space="preserve">NO: </w:t>
-      </w:r>
+    <w:p>
+      <w:r>
+        <w:t xml:space="preserve">Most often we see hackers in movies as morally questionable, but it is good to know that </w:t>
+      </w:r>
+      <w:r>
+        <w:t xml:space="preserve">not all hackers are fighting to take our information, but instead to </w:t>
+      </w:r>
+      <w:r>
+        <w:t xml:space="preserve">find ways to </w:t>
+      </w:r>
+      <w:r>
+        <w:t>protect them.</w:t>
+      </w:r>
+    </w:p>
+    <w:p>
       <w:r>
         <w:t>To explore white hat hacking and its essential role in protecting digital systems with ethical hacking practices and professional hacking techniques.</w:t>
       </w:r>
     </w:p>
     <w:p>
       <w:r>
-        <w:t>EG: White hat hackers can provide insight into what a company or body needs to do when it comes to hardening systems or networks</w:t>
-      </w:r>
+        <w:t xml:space="preserve">White hat hackers can provide insight into what a company or body needs to do when it comes to hardening systems or </w:t>
+      </w:r>
+      <w:proofErr w:type="gramStart"/>
+      <w:r>
+        <w:t>networks</w:t>
+      </w:r>
+      <w:proofErr w:type="gramEnd"/>
     </w:p>
     <w:p/>
     <w:p/>
@@ -152,7 +157,7 @@
     </w:p>
     <w:p>
       <w:r>
-        <w:t>JM: To define, explain, and give credit to white hat hackers, for making cyber security more effective and efficient</w:t>
+        <w:t>To define, explain, and give credit to white hat hackers, for making cyber security more effective and efficient</w:t>
       </w:r>
       <w:r>
         <w:t>, and to display how password cracking can be performed more easily than one may think</w:t>
@@ -175,6 +180,354 @@
           <w:u w:val="single"/>
         </w:rPr>
       </w:pPr>
+    </w:p>
+    <w:p>
+      <w:pPr>
+        <w:rPr>
+          <w:b/>
+          <w:u w:val="single"/>
+        </w:rPr>
+      </w:pPr>
+    </w:p>
+    <w:p>
+      <w:pPr>
+        <w:rPr>
+          <w:b/>
+          <w:u w:val="single"/>
+        </w:rPr>
+      </w:pPr>
+    </w:p>
+    <w:p>
+      <w:pPr>
+        <w:rPr>
+          <w:b/>
+          <w:u w:val="single"/>
+        </w:rPr>
+      </w:pPr>
+    </w:p>
+    <w:p>
+      <w:pPr>
+        <w:rPr>
+          <w:b/>
+          <w:u w:val="single"/>
+        </w:rPr>
+      </w:pPr>
+    </w:p>
+    <w:p>
+      <w:pPr>
+        <w:rPr>
+          <w:b/>
+          <w:u w:val="single"/>
+        </w:rPr>
+      </w:pPr>
+    </w:p>
+    <w:p>
+      <w:pPr>
+        <w:rPr>
+          <w:b/>
+          <w:u w:val="single"/>
+        </w:rPr>
+      </w:pPr>
+    </w:p>
+    <w:p>
+      <w:pPr>
+        <w:rPr>
+          <w:b/>
+          <w:u w:val="single"/>
+        </w:rPr>
+      </w:pPr>
+    </w:p>
+    <w:p>
+      <w:pPr>
+        <w:rPr>
+          <w:b/>
+          <w:u w:val="single"/>
+        </w:rPr>
+      </w:pPr>
+    </w:p>
+    <w:p>
+      <w:pPr>
+        <w:rPr>
+          <w:b/>
+          <w:u w:val="single"/>
+        </w:rPr>
+      </w:pPr>
+    </w:p>
+    <w:p>
+      <w:pPr>
+        <w:rPr>
+          <w:b/>
+          <w:u w:val="single"/>
+        </w:rPr>
+      </w:pPr>
+    </w:p>
+    <w:p>
+      <w:pPr>
+        <w:rPr>
+          <w:b/>
+          <w:u w:val="single"/>
+        </w:rPr>
+      </w:pPr>
+    </w:p>
+    <w:p>
+      <w:pPr>
+        <w:rPr>
+          <w:b/>
+          <w:u w:val="single"/>
+        </w:rPr>
+      </w:pPr>
+    </w:p>
+    <w:p>
+      <w:pPr>
+        <w:rPr>
+          <w:b/>
+          <w:u w:val="single"/>
+        </w:rPr>
+      </w:pPr>
+    </w:p>
+    <w:p>
+      <w:pPr>
+        <w:rPr>
+          <w:b/>
+          <w:u w:val="single"/>
+        </w:rPr>
+      </w:pPr>
+    </w:p>
+    <w:p>
+      <w:pPr>
+        <w:rPr>
+          <w:b/>
+          <w:u w:val="single"/>
+        </w:rPr>
+      </w:pPr>
+    </w:p>
+    <w:p>
+      <w:pPr>
+        <w:rPr>
+          <w:b/>
+          <w:u w:val="single"/>
+        </w:rPr>
+      </w:pPr>
+      <w:r>
+        <w:rPr>
+          <w:b/>
+          <w:u w:val="single"/>
+        </w:rPr>
+        <w:t>Project Management Timeline</w:t>
+      </w:r>
+    </w:p>
+    <w:p>
+      <w:pPr>
+        <w:rPr>
+          <w:b/>
+          <w:u w:val="single"/>
+        </w:rPr>
+      </w:pPr>
+    </w:p>
+    <w:p>
+      <w:pPr>
+        <w:rPr>
+          <w:b/>
+          <w:u w:val="single"/>
+        </w:rPr>
+      </w:pPr>
+      <w:r>
+        <w:rPr>
+          <w:b/>
+          <w:u w:val="single"/>
+        </w:rPr>
+        <w:drawing>
+          <wp:inline distT="0" distB="0" distL="0" distR="0" wp14:anchorId="6AE29BC0" wp14:editId="66BDB47D">
+            <wp:extent cx="5943600" cy="1824567"/>
+            <wp:effectExtent l="0" t="0" r="0" b="4445"/>
+            <wp:docPr id="2134313889" name="Picture 1" descr="A screenshot of a computer&#10;&#10;Description automatically generated"/>
+            <wp:cNvGraphicFramePr>
+              <a:graphicFrameLocks xmlns:a="http://schemas.openxmlformats.org/drawingml/2006/main" noChangeAspect="1"/>
+            </wp:cNvGraphicFramePr>
+            <a:graphic xmlns:a="http://schemas.openxmlformats.org/drawingml/2006/main">
+              <a:graphicData uri="http://schemas.openxmlformats.org/drawingml/2006/picture">
+                <pic:pic xmlns:pic="http://schemas.openxmlformats.org/drawingml/2006/picture">
+                  <pic:nvPicPr>
+                    <pic:cNvPr id="2134313889" name="Picture 1" descr="A screenshot of a computer&#10;&#10;Description automatically generated"/>
+                    <pic:cNvPicPr/>
+                  </pic:nvPicPr>
+                  <pic:blipFill>
+                    <a:blip r:embed="rId7"/>
+                    <a:stretch>
+                      <a:fillRect/>
+                    </a:stretch>
+                  </pic:blipFill>
+                  <pic:spPr>
+                    <a:xfrm>
+                      <a:off x="0" y="0"/>
+                      <a:ext cx="5966132" cy="1831484"/>
+                    </a:xfrm>
+                    <a:prstGeom prst="rect">
+                      <a:avLst/>
+                    </a:prstGeom>
+                  </pic:spPr>
+                </pic:pic>
+              </a:graphicData>
+            </a:graphic>
+          </wp:inline>
+        </w:drawing>
+      </w:r>
+    </w:p>
+    <w:p>
+      <w:pPr>
+        <w:rPr>
+          <w:b/>
+          <w:u w:val="single"/>
+        </w:rPr>
+      </w:pPr>
+    </w:p>
+    <w:p>
+      <w:pPr>
+        <w:rPr>
+          <w:noProof/>
+        </w:rPr>
+      </w:pPr>
+    </w:p>
+    <w:p>
+      <w:pPr>
+        <w:rPr>
+          <w:noProof/>
+        </w:rPr>
+      </w:pPr>
+    </w:p>
+    <w:p>
+      <w:pPr>
+        <w:rPr>
+          <w:noProof/>
+        </w:rPr>
+      </w:pPr>
+    </w:p>
+    <w:p>
+      <w:pPr>
+        <w:rPr>
+          <w:noProof/>
+        </w:rPr>
+      </w:pPr>
+    </w:p>
+    <w:p>
+      <w:pPr>
+        <w:rPr>
+          <w:noProof/>
+        </w:rPr>
+      </w:pPr>
+    </w:p>
+    <w:p>
+      <w:pPr>
+        <w:rPr>
+          <w:noProof/>
+        </w:rPr>
+      </w:pPr>
+    </w:p>
+    <w:p>
+      <w:pPr>
+        <w:rPr>
+          <w:noProof/>
+        </w:rPr>
+      </w:pPr>
+    </w:p>
+    <w:p>
+      <w:pPr>
+        <w:rPr>
+          <w:noProof/>
+        </w:rPr>
+      </w:pPr>
+    </w:p>
+    <w:p>
+      <w:pPr>
+        <w:rPr>
+          <w:noProof/>
+        </w:rPr>
+      </w:pPr>
+    </w:p>
+    <w:p>
+      <w:pPr>
+        <w:rPr>
+          <w:noProof/>
+        </w:rPr>
+      </w:pPr>
+    </w:p>
+    <w:p>
+      <w:pPr>
+        <w:rPr>
+          <w:noProof/>
+        </w:rPr>
+      </w:pPr>
+    </w:p>
+    <w:p>
+      <w:pPr>
+        <w:rPr>
+          <w:noProof/>
+        </w:rPr>
+      </w:pPr>
+    </w:p>
+    <w:p>
+      <w:pPr>
+        <w:rPr>
+          <w:noProof/>
+        </w:rPr>
+      </w:pPr>
+    </w:p>
+    <w:p>
+      <w:pPr>
+        <w:rPr>
+          <w:b/>
+          <w:u w:val="single"/>
+        </w:rPr>
+      </w:pPr>
+    </w:p>
+    <w:p>
+      <w:pPr>
+        <w:rPr>
+          <w:b/>
+          <w:u w:val="single"/>
+        </w:rPr>
+      </w:pPr>
+    </w:p>
+    <w:p>
+      <w:pPr>
+        <w:rPr>
+          <w:b/>
+          <w:u w:val="single"/>
+        </w:rPr>
+      </w:pPr>
+    </w:p>
+    <w:p>
+      <w:pPr>
+        <w:rPr>
+          <w:b/>
+          <w:u w:val="single"/>
+        </w:rPr>
+      </w:pPr>
+    </w:p>
+    <w:p>
+      <w:pPr>
+        <w:rPr>
+          <w:b/>
+          <w:bCs/>
+          <w:u w:val="single"/>
+        </w:rPr>
+      </w:pPr>
+    </w:p>
+    <w:p>
+      <w:pPr>
+        <w:rPr>
+          <w:b/>
+          <w:u w:val="single"/>
+        </w:rPr>
+      </w:pPr>
+    </w:p>
+    <w:p>
+      <w:pPr>
+        <w:rPr>
+          <w:b/>
+          <w:u w:val="single"/>
+        </w:rPr>
+      </w:pPr>
       <w:r>
         <w:rPr>
           <w:b/>
@@ -268,7 +621,6 @@
         <w:t xml:space="preserve"> In between the two are the “Grey Hat” hackers, who are morally ambiguous and are not the focus of this presentation.</w:t>
       </w:r>
     </w:p>
-    <w:p/>
     <w:p>
       <w:pPr>
         <w:rPr>
@@ -310,844 +662,1171 @@
         <w:t xml:space="preserve"> officers of the company what the best course of action to take would be.</w:t>
       </w:r>
     </w:p>
-    <w:p/>
-    <w:p/>
-    <w:p>
-      <w:pPr>
-        <w:rPr>
-          <w:b w:val="1"/>
-          <w:bCs w:val="1"/>
-          <w:u w:val="single"/>
-        </w:rPr>
-      </w:pPr>
-      <w:r>
-        <w:rPr>
-          <w:b w:val="1"/>
-          <w:bCs w:val="1"/>
+    <w:p>
+      <w:pPr>
+        <w:rPr>
+          <w:b/>
+          <w:u w:val="single"/>
+        </w:rPr>
+      </w:pPr>
+      <w:r>
+        <w:rPr>
+          <w:b/>
           <w:u w:val="single"/>
         </w:rPr>
         <w:t>Section IV: Famous White Hat Hackers</w:t>
       </w:r>
     </w:p>
     <w:p>
-      <w:pPr/>
-      <w:r>
-        <w:rPr/>
-        <w:t>Kevin Mitnick:</w:t>
-      </w:r>
-      <w:r>
-        <w:rPr/>
+      <w:r>
+        <w:t xml:space="preserve">Kevin Mitnick: </w:t>
+      </w:r>
+      <w:r>
+        <w:t xml:space="preserve">First accused of being unethically hacking and tried as a black hat before receiving </w:t>
+      </w:r>
+      <w:r>
+        <w:t>support from the public before being released becoming a white hat and helping law firms</w:t>
+      </w:r>
+      <w:r>
         <w:t xml:space="preserve"> </w:t>
       </w:r>
       <w:r>
-        <w:rPr/>
-        <w:t xml:space="preserve">First accused of being unethically </w:t>
-      </w:r>
-      <w:r>
-        <w:rPr/>
-        <w:t>hacking and</w:t>
-      </w:r>
-      <w:r>
-        <w:rPr/>
-        <w:t xml:space="preserve"> tried as a black hat before receiving </w:t>
-      </w:r>
-      <w:r>
-        <w:rPr/>
-        <w:t xml:space="preserve">support from the public before being released becoming a white </w:t>
-      </w:r>
-      <w:r>
-        <w:rPr/>
-        <w:t>hat and</w:t>
-      </w:r>
-      <w:r>
-        <w:rPr/>
-        <w:t xml:space="preserve"> helping law firms</w:t>
-      </w:r>
-      <w:r>
-        <w:rPr/>
+        <w:t xml:space="preserve">dubbed by many as the </w:t>
+      </w:r>
+      <w:r>
+        <w:t xml:space="preserve">#1 top </w:t>
+      </w:r>
+      <w:r>
+        <w:t>ethical hacker</w:t>
+      </w:r>
+      <w:r>
+        <w:t xml:space="preserve"> for his exploits with older technology and social engineering</w:t>
+      </w:r>
+      <w:r>
+        <w:t>, a part of the</w:t>
+      </w:r>
+      <w:r>
+        <w:t xml:space="preserve"> Ghost Global Team</w:t>
+      </w:r>
+      <w:r>
+        <w:t xml:space="preserve"> which does</w:t>
+      </w:r>
+      <w:r>
         <w:t xml:space="preserve"> </w:t>
       </w:r>
       <w:r>
-        <w:rPr/>
-        <w:t xml:space="preserve">dubbed by many as the </w:t>
-      </w:r>
-      <w:r>
-        <w:rPr/>
-        <w:t xml:space="preserve">#1 top </w:t>
-      </w:r>
-      <w:r>
-        <w:rPr/>
-        <w:t>ethical hacker</w:t>
-      </w:r>
-      <w:r>
-        <w:rPr/>
-        <w:t xml:space="preserve"> for his exploits with older technology and social engineering</w:t>
-      </w:r>
-      <w:r>
-        <w:rPr/>
-        <w:t>, a part of the</w:t>
-      </w:r>
-      <w:r>
-        <w:rPr/>
-        <w:t xml:space="preserve"> Ghost Global Team</w:t>
-      </w:r>
-      <w:r>
-        <w:rPr/>
-        <w:t xml:space="preserve"> which does</w:t>
-      </w:r>
-      <w:r>
-        <w:rPr/>
+        <w:t>P</w:t>
+      </w:r>
+      <w:r>
+        <w:t>en</w:t>
+      </w:r>
+      <w:r>
+        <w:t xml:space="preserve"> t</w:t>
+      </w:r>
+      <w:r>
+        <w:t>esting</w:t>
+      </w:r>
+      <w:r>
+        <w:t xml:space="preserve">, </w:t>
+      </w:r>
+      <w:r>
+        <w:t>Red Team Engagements</w:t>
+      </w:r>
+      <w:r>
+        <w:t xml:space="preserve">, </w:t>
+      </w:r>
+      <w:r>
+        <w:t>Mobile App Pen test</w:t>
+      </w:r>
+      <w:r>
+        <w:t xml:space="preserve">, and </w:t>
+      </w:r>
+      <w:r>
+        <w:t>social</w:t>
+      </w:r>
+      <w:r>
+        <w:t xml:space="preserve"> engineering testing</w:t>
+      </w:r>
+      <w:r>
+        <w:t xml:space="preserve">. </w:t>
+      </w:r>
+    </w:p>
+    <w:p>
+      <w:r>
+        <w:t xml:space="preserve">Charlie Miller: </w:t>
+      </w:r>
+      <w:r>
+        <w:t xml:space="preserve">The man </w:t>
+      </w:r>
+      <w:r>
+        <w:t xml:space="preserve">with a PhD </w:t>
+      </w:r>
+      <w:r>
+        <w:t xml:space="preserve">who won the “Super Bowl of Hacking” event four separate occasions, who was the first to exploit the </w:t>
+      </w:r>
+      <w:r>
+        <w:t xml:space="preserve">iPhone, which he did the same for the android on its release and managed to exploit the iPhone via SMS message and has been </w:t>
+      </w:r>
+      <w:r>
+        <w:t xml:space="preserve">hacking into automotive </w:t>
+      </w:r>
+      <w:proofErr w:type="gramStart"/>
+      <w:r>
+        <w:t>cars</w:t>
+      </w:r>
+      <w:proofErr w:type="gramEnd"/>
+    </w:p>
+    <w:p>
+      <w:r>
+        <w:t xml:space="preserve">Tsutomu Shimomura: </w:t>
+      </w:r>
+      <w:r>
+        <w:t>a Security Consultant</w:t>
+      </w:r>
+      <w:r>
         <w:t xml:space="preserve"> </w:t>
       </w:r>
       <w:r>
-        <w:rPr/>
-        <w:t>P</w:t>
-      </w:r>
-      <w:r>
-        <w:rPr/>
-        <w:t>en</w:t>
-      </w:r>
-      <w:r>
-        <w:rPr/>
-        <w:t xml:space="preserve"> t</w:t>
-      </w:r>
-      <w:r>
-        <w:rPr/>
-        <w:t>esting</w:t>
-      </w:r>
-      <w:r>
-        <w:rPr/>
-        <w:t xml:space="preserve">, </w:t>
-      </w:r>
-      <w:r>
-        <w:rPr/>
-        <w:t>Red Team Engagements</w:t>
-      </w:r>
-      <w:r>
-        <w:rPr/>
-        <w:t xml:space="preserve">, </w:t>
-      </w:r>
-      <w:r>
-        <w:rPr/>
-        <w:t>Mobile App Pen test</w:t>
-      </w:r>
-      <w:r>
-        <w:rPr/>
-        <w:t xml:space="preserve">, and </w:t>
-      </w:r>
-      <w:r>
-        <w:rPr/>
-        <w:t>social</w:t>
-      </w:r>
-      <w:r>
-        <w:rPr/>
-        <w:t xml:space="preserve"> engineering testing</w:t>
-      </w:r>
-      <w:r>
-        <w:rPr/>
+        <w:t>works with the National Security agency</w:t>
+      </w:r>
+      <w:r>
+        <w:t xml:space="preserve"> and </w:t>
+      </w:r>
+      <w:r>
+        <w:t xml:space="preserve">worked </w:t>
+      </w:r>
+      <w:r>
+        <w:t>heavily with the FBI to capture Kevin Mitnick</w:t>
+      </w:r>
+      <w:r>
+        <w:t>,</w:t>
+      </w:r>
+      <w:r>
+        <w:t xml:space="preserve"> </w:t>
+      </w:r>
+      <w:r>
+        <w:t>who was still deemed a criminal</w:t>
+      </w:r>
+      <w:r>
+        <w:t xml:space="preserve"> at the time</w:t>
+      </w:r>
+      <w:r>
+        <w:t>.</w:t>
+      </w:r>
+    </w:p>
+    <w:p>
+      <w:r>
+        <w:lastRenderedPageBreak/>
+        <w:t>Greg Hoglund: Contributed great amounts of research to vulnerabilities and rootkits</w:t>
+      </w:r>
+      <w:r>
+        <w:t xml:space="preserve">, which is a set of software tools that enables unauthorized users to gain control of a computer system without detection, also created one of the first network vulnerability </w:t>
+      </w:r>
+      <w:proofErr w:type="gramStart"/>
+      <w:r>
+        <w:t>scanners</w:t>
+      </w:r>
+      <w:proofErr w:type="gramEnd"/>
+    </w:p>
+    <w:p>
+      <w:r>
+        <w:t>HD Moore: Discovered many security risks and vulnerabilities</w:t>
+      </w:r>
+      <w:r>
+        <w:t>, one of which being Metasploit framework, an open</w:t>
+      </w:r>
+      <w:r>
+        <w:t>-</w:t>
+      </w:r>
+      <w:r>
+        <w:t xml:space="preserve">source </w:t>
+      </w:r>
+      <w:r>
+        <w:t>pen testing platform</w:t>
+      </w:r>
+      <w:r>
+        <w:t>.</w:t>
+      </w:r>
+    </w:p>
+    <w:p>
+      <w:pPr>
+        <w:rPr>
+          <w:b/>
+          <w:u w:val="single"/>
+        </w:rPr>
+      </w:pPr>
+      <w:r>
+        <w:rPr>
+          <w:b/>
+          <w:u w:val="single"/>
+        </w:rPr>
+        <w:t>Section V: Timeline</w:t>
+      </w:r>
+    </w:p>
+    <w:p>
+      <w:r>
+        <w:t>Stage 1: Planning</w:t>
+      </w:r>
+    </w:p>
+    <w:p>
+      <w:r>
+        <w:t xml:space="preserve">In this stage, it was a bit difficult for what we wanted to do as we initially wanted to see if it was possible to have a dummy account set up with our school’s security administrator, but that was deemed not possible for security purposes, which is to be expected. From </w:t>
+      </w:r>
+      <w:r>
+        <w:t xml:space="preserve">there, we moved on to the idea of deploying a virtual machine or using a Raspberry Pi </w:t>
+      </w:r>
+      <w:r>
+        <w:t xml:space="preserve">that is purposely vulnerable to see how from a security perspective one would consider hardening the system. </w:t>
+      </w:r>
+    </w:p>
+    <w:p/>
+    <w:p>
+      <w:pPr>
+        <w:rPr>
+          <w:b/>
+          <w:u w:val="single"/>
+        </w:rPr>
+      </w:pPr>
+      <w:r>
+        <w:rPr>
+          <w:b/>
+          <w:u w:val="single"/>
+        </w:rPr>
+        <w:t>Stage 2: Resources</w:t>
+      </w:r>
+    </w:p>
+    <w:p>
+      <w:r>
+        <w:t xml:space="preserve">In this stage, we are gathering information on how we would go about our idea in practice. </w:t>
+      </w:r>
+      <w:r>
+        <w:t xml:space="preserve">We expect to reach our set objective </w:t>
+      </w:r>
+      <w:proofErr w:type="gramStart"/>
+      <w:r>
+        <w:t>through the use of</w:t>
+      </w:r>
+      <w:proofErr w:type="gramEnd"/>
+      <w:r>
+        <w:t xml:space="preserve"> Kali Linux and Ubuntu Linux machines, as well as the use of SSH remote access, and a specific software known as </w:t>
+      </w:r>
+      <w:proofErr w:type="spellStart"/>
+      <w:r>
+        <w:t>Hashcat</w:t>
+      </w:r>
+      <w:proofErr w:type="spellEnd"/>
+      <w:r>
+        <w:t>.</w:t>
+      </w:r>
+      <w:r>
+        <w:t xml:space="preserve"> In addition, we started to add information to our documents of importance with the different important white hats, and their achievements as well as important dates that white hats pushed for an achievement.</w:t>
+      </w:r>
+    </w:p>
+    <w:p/>
+    <w:p/>
+    <w:p>
+      <w:pPr>
+        <w:rPr>
+          <w:b/>
+          <w:u w:val="single"/>
+        </w:rPr>
+      </w:pPr>
+      <w:r>
+        <w:rPr>
+          <w:b/>
+          <w:u w:val="single"/>
+        </w:rPr>
+        <w:t>Section V, Addendum I: Important Dates</w:t>
+      </w:r>
+    </w:p>
+    <w:p>
+      <w:r>
+        <w:t xml:space="preserve">Begun in </w:t>
+      </w:r>
+      <w:proofErr w:type="gramStart"/>
+      <w:r>
+        <w:t>Late</w:t>
+      </w:r>
+      <w:proofErr w:type="gramEnd"/>
+      <w:r>
+        <w:t xml:space="preserve"> 1960s- being first called </w:t>
+      </w:r>
+      <w:r>
+        <w:t>“</w:t>
+      </w:r>
+      <w:r>
+        <w:t>tiger teams”</w:t>
+      </w:r>
+      <w:r>
+        <w:t xml:space="preserve"> which were what white hats were originally </w:t>
+      </w:r>
+      <w:proofErr w:type="gramStart"/>
+      <w:r>
+        <w:t>called</w:t>
+      </w:r>
+      <w:r>
+        <w:t>, and</w:t>
+      </w:r>
+      <w:proofErr w:type="gramEnd"/>
+      <w:r>
+        <w:t xml:space="preserve"> were involved with “bug-bounties” which were monetary rewards for discovering or finding vulnerabilities</w:t>
+      </w:r>
+      <w:r>
         <w:t xml:space="preserve">. </w:t>
       </w:r>
-    </w:p>
-    <w:p>
-      <w:r>
-        <w:t xml:space="preserve">Charlie Miller: </w:t>
-      </w:r>
-      <w:r>
-        <w:t xml:space="preserve">The man </w:t>
-      </w:r>
-      <w:r>
-        <w:t xml:space="preserve">with a PhD </w:t>
-      </w:r>
-      <w:r>
-        <w:t xml:space="preserve">who won the “Super Bowl of Hacking” event four separate occasions, who was the first to exploit the </w:t>
-      </w:r>
-      <w:r>
-        <w:t xml:space="preserve">iPhone, which he did the same for the android on its release and managed to exploit the iPhone via SMS message and has been </w:t>
-      </w:r>
-      <w:r>
-        <w:t>hacking into automotive cars</w:t>
-      </w:r>
-    </w:p>
-    <w:p>
-      <w:r>
-        <w:t xml:space="preserve">Tsutomu Shimomura: </w:t>
-      </w:r>
-      <w:r>
-        <w:t>a Security Consultant</w:t>
+      <w:r>
+        <w:t xml:space="preserve">Hacking derived from </w:t>
+      </w:r>
+      <w:proofErr w:type="gramStart"/>
+      <w:r>
+        <w:t>1960</w:t>
+      </w:r>
+      <w:proofErr w:type="gramEnd"/>
+      <w:r>
+        <w:t>s, used by engineering students to find</w:t>
+      </w:r>
+      <w:r>
+        <w:t xml:space="preserve"> more optimal ways to use machines</w:t>
+      </w:r>
+      <w:r>
+        <w:t xml:space="preserve">. </w:t>
+      </w:r>
+      <w:r>
+        <w:t xml:space="preserve">In 1995, Kevin Mitnick </w:t>
+      </w:r>
+      <w:r>
+        <w:t>is pursued and captured by the FBI and Tsutomu Shimomura</w:t>
+      </w:r>
+      <w:r>
+        <w:t xml:space="preserve">. </w:t>
+      </w:r>
+      <w:r>
+        <w:t>Also in 1995, John Patrick coins the term “ethical hacking”, following this ethical hacking becomes a legitimate profession.</w:t>
       </w:r>
       <w:r>
         <w:t xml:space="preserve"> </w:t>
       </w:r>
       <w:r>
-        <w:t>works with the National Security agency</w:t>
-      </w:r>
-      <w:r>
-        <w:t xml:space="preserve"> and </w:t>
-      </w:r>
-      <w:r>
-        <w:t xml:space="preserve">worked </w:t>
-      </w:r>
-      <w:r>
-        <w:t>heavily with the FBI to capture Kevin Mitnick</w:t>
-      </w:r>
-      <w:r>
-        <w:t>,</w:t>
+        <w:t>In 1997, Nmap is first released</w:t>
+      </w:r>
+      <w:proofErr w:type="gramStart"/>
+      <w:r>
+        <w:t xml:space="preserve"> it</w:t>
+      </w:r>
+      <w:proofErr w:type="gramEnd"/>
+      <w:r>
+        <w:t xml:space="preserve"> will evolve from there into a major tool for ethical </w:t>
+      </w:r>
+      <w:proofErr w:type="spellStart"/>
+      <w:proofErr w:type="gramStart"/>
+      <w:r>
+        <w:t>hacking.</w:t>
+      </w:r>
+      <w:r>
+        <w:t>In</w:t>
+      </w:r>
+      <w:proofErr w:type="spellEnd"/>
+      <w:proofErr w:type="gramEnd"/>
+      <w:r>
+        <w:t xml:space="preserve"> 2008 Ethereal is rewritten and remade into Wireshark </w:t>
+      </w:r>
+      <w:r>
+        <w:t xml:space="preserve">version 1.0 becoming a new </w:t>
+      </w:r>
+      <w:r>
+        <w:t>helpful tool for ethical hacking.</w:t>
+      </w:r>
+    </w:p>
+    <w:p/>
+    <w:p/>
+    <w:p/>
+    <w:p/>
+    <w:p>
+      <w:pPr>
+        <w:rPr>
+          <w:b/>
+          <w:u w:val="single"/>
+        </w:rPr>
+      </w:pPr>
+      <w:r>
+        <w:rPr>
+          <w:b/>
+          <w:u w:val="single"/>
+        </w:rPr>
+        <w:t>Section VI: How we replicated what a White Hat would do</w:t>
+      </w:r>
+    </w:p>
+    <w:p/>
+    <w:p>
+      <w:r>
+        <w:rPr>
+          <w:sz w:val="32"/>
+          <w:szCs w:val="32"/>
+        </w:rPr>
+        <w:t>(TO BE DETERMINED. Expected result</w:t>
+      </w:r>
+      <w:r>
+        <w:rPr>
+          <w:sz w:val="32"/>
+          <w:szCs w:val="32"/>
+        </w:rPr>
+        <w:t>s are meant to show the efforts or password cracking performed</w:t>
+      </w:r>
+      <w:r>
+        <w:rPr>
+          <w:sz w:val="32"/>
+          <w:szCs w:val="32"/>
+        </w:rPr>
+        <w:t xml:space="preserve"> on virtual </w:t>
+      </w:r>
+      <w:r>
+        <w:rPr>
+          <w:sz w:val="32"/>
+          <w:szCs w:val="32"/>
+        </w:rPr>
+        <w:t>machine</w:t>
+      </w:r>
+      <w:r>
+        <w:rPr>
+          <w:sz w:val="32"/>
+          <w:szCs w:val="32"/>
+        </w:rPr>
+        <w:t>s</w:t>
+      </w:r>
+      <w:r>
+        <w:rPr>
+          <w:sz w:val="32"/>
+          <w:szCs w:val="32"/>
+        </w:rPr>
+        <w:t xml:space="preserve"> provided by a team member)</w:t>
       </w:r>
       <w:r>
         <w:t xml:space="preserve"> </w:t>
       </w:r>
       <w:r>
-        <w:t>who was still deemed a criminal</w:t>
-      </w:r>
-      <w:r>
-        <w:t xml:space="preserve"> at the time</w:t>
-      </w:r>
-      <w:r>
-        <w:t>.</w:t>
-      </w:r>
-    </w:p>
-    <w:p>
-      <w:r>
-        <w:t>Greg Hoglund: Contributed great amounts of research to vulnerabilities and rootkits</w:t>
-      </w:r>
-      <w:r>
-        <w:t>, which is a set of software tools that enables unauthorized users to gain control of a computer system without detection, also created one of the first network vulnerability scanners</w:t>
-      </w:r>
-    </w:p>
-    <w:p>
-      <w:r>
-        <w:rPr/>
-        <w:t>HD Moore: Discovered many security risks and vulnerabilities</w:t>
-      </w:r>
-      <w:r>
-        <w:rPr/>
-        <w:t>, one of which being Metasploit framework, an open</w:t>
-      </w:r>
-      <w:r>
-        <w:rPr/>
-        <w:t>-</w:t>
-      </w:r>
-      <w:r>
-        <w:rPr/>
-        <w:t xml:space="preserve">source </w:t>
-      </w:r>
-      <w:r>
-        <w:rPr/>
-        <w:t>pen testing platform</w:t>
-      </w:r>
-      <w:r>
-        <w:rPr/>
-        <w:t>,</w:t>
-      </w:r>
-    </w:p>
-    <w:p>
-      <w:hyperlink r:id="rId7">
+        <w:br w:type="page"/>
+      </w:r>
+    </w:p>
+    <w:p>
+      <w:r>
+        <w:lastRenderedPageBreak/>
+        <w:t>Password Cracking Subset</w:t>
+      </w:r>
+    </w:p>
+    <w:p/>
+    <w:p>
+      <w:pPr>
+        <w:rPr>
+          <w:b/>
+          <w:u w:val="single"/>
+        </w:rPr>
+      </w:pPr>
+      <w:r>
+        <w:rPr>
+          <w:b/>
+          <w:u w:val="single"/>
+        </w:rPr>
+        <w:t>Section VII: Conclusion of our report</w:t>
+      </w:r>
+    </w:p>
+    <w:p/>
+    <w:p>
+      <w:r>
+        <w:rPr>
+          <w:sz w:val="48"/>
+          <w:szCs w:val="48"/>
+        </w:rPr>
+        <w:t>(TO BE DETERMINED)</w:t>
+      </w:r>
+      <w:r>
+        <w:rPr>
+          <w:sz w:val="48"/>
+          <w:szCs w:val="48"/>
+        </w:rPr>
+        <w:t xml:space="preserve"> </w:t>
+      </w:r>
+    </w:p>
+    <w:p/>
+    <w:p/>
+    <w:p/>
+    <w:p/>
+    <w:p/>
+    <w:p/>
+    <w:p/>
+    <w:p/>
+    <w:p/>
+    <w:p/>
+    <w:p/>
+    <w:p/>
+    <w:p/>
+    <w:p/>
+    <w:p/>
+    <w:p/>
+    <w:p/>
+    <w:p/>
+    <w:p/>
+    <w:p/>
+    <w:p/>
+    <w:p/>
+    <w:p/>
+    <w:p/>
+    <w:p>
+      <w:pPr>
+        <w:rPr>
+          <w:b/>
+          <w:u w:val="single"/>
+        </w:rPr>
+      </w:pPr>
+      <w:r>
+        <w:rPr>
+          <w:b/>
+          <w:u w:val="single"/>
+        </w:rPr>
+        <w:t>Section VIII: Works Cited</w:t>
+      </w:r>
+    </w:p>
+    <w:p>
+      <w:pPr>
+        <w:spacing w:before="240" w:after="240"/>
+        <w:ind w:left="560" w:hanging="20"/>
+      </w:pPr>
+      <w:r>
+        <w:rPr>
+          <w:rFonts w:ascii="Arial" w:eastAsia="Arial" w:hAnsi="Arial" w:cs="Arial"/>
+          <w:i/>
+          <w:iCs/>
+          <w:color w:val="000000" w:themeColor="text1"/>
+        </w:rPr>
+        <w:t>Leveraging white hat hackers for Enhanced Cyber Security: Navigating legal challenges</w:t>
+      </w:r>
+      <w:r>
+        <w:rPr>
+          <w:rFonts w:ascii="Arial" w:eastAsia="Arial" w:hAnsi="Arial" w:cs="Arial"/>
+          <w:color w:val="000000" w:themeColor="text1"/>
+        </w:rPr>
+        <w:t xml:space="preserve">. </w:t>
+      </w:r>
+      <w:proofErr w:type="spellStart"/>
+      <w:r>
+        <w:rPr>
+          <w:rFonts w:ascii="Arial" w:eastAsia="Arial" w:hAnsi="Arial" w:cs="Arial"/>
+          <w:color w:val="000000" w:themeColor="text1"/>
+        </w:rPr>
+        <w:t>Gowling</w:t>
+      </w:r>
+      <w:proofErr w:type="spellEnd"/>
+      <w:r>
+        <w:rPr>
+          <w:rFonts w:ascii="Arial" w:eastAsia="Arial" w:hAnsi="Arial" w:cs="Arial"/>
+          <w:color w:val="000000" w:themeColor="text1"/>
+        </w:rPr>
+        <w:t xml:space="preserve"> WLG. (n.d.). </w:t>
+      </w:r>
+      <w:hyperlink r:id="rId8">
         <w:r>
           <w:rPr>
             <w:rStyle w:val="Hyperlink"/>
+            <w:rFonts w:ascii="Arial" w:eastAsia="Arial" w:hAnsi="Arial" w:cs="Arial"/>
+          </w:rPr>
+          <w:t>https://gowlingwlg.com/en/insights-resources/articles/2023/white-hat-hackers-enhanced-cyber-security/</w:t>
+        </w:r>
+      </w:hyperlink>
+      <w:r>
+        <w:rPr>
+          <w:rFonts w:ascii="Arial" w:eastAsia="Arial" w:hAnsi="Arial" w:cs="Arial"/>
+          <w:color w:val="000000" w:themeColor="text1"/>
+        </w:rPr>
+        <w:t xml:space="preserve"> </w:t>
+      </w:r>
+    </w:p>
+    <w:p>
+      <w:pPr>
+        <w:spacing w:before="240" w:after="240"/>
+        <w:ind w:left="560" w:hanging="20"/>
+      </w:pPr>
+      <w:r>
+        <w:rPr>
+          <w:rFonts w:ascii="Arial" w:eastAsia="Arial" w:hAnsi="Arial" w:cs="Arial"/>
+          <w:i/>
+          <w:iCs/>
+          <w:color w:val="000000" w:themeColor="text1"/>
+        </w:rPr>
+        <w:t xml:space="preserve">History of ethical </w:t>
+      </w:r>
+      <w:proofErr w:type="gramStart"/>
+      <w:r>
+        <w:rPr>
+          <w:rFonts w:ascii="Arial" w:eastAsia="Arial" w:hAnsi="Arial" w:cs="Arial"/>
+          <w:i/>
+          <w:iCs/>
+          <w:color w:val="000000" w:themeColor="text1"/>
+        </w:rPr>
+        <w:t>hacking</w:t>
+      </w:r>
+      <w:proofErr w:type="gramEnd"/>
+      <w:r>
+        <w:rPr>
+          <w:rFonts w:ascii="Arial" w:eastAsia="Arial" w:hAnsi="Arial" w:cs="Arial"/>
+          <w:i/>
+          <w:iCs/>
+          <w:color w:val="000000" w:themeColor="text1"/>
+        </w:rPr>
+        <w:t xml:space="preserve"> 1960s to today: </w:t>
+      </w:r>
+      <w:proofErr w:type="spellStart"/>
+      <w:r>
+        <w:rPr>
+          <w:rFonts w:ascii="Arial" w:eastAsia="Arial" w:hAnsi="Arial" w:cs="Arial"/>
+          <w:i/>
+          <w:iCs/>
+          <w:color w:val="000000" w:themeColor="text1"/>
+        </w:rPr>
+        <w:t>RedTeam</w:t>
+      </w:r>
+      <w:proofErr w:type="spellEnd"/>
+      <w:r>
+        <w:rPr>
+          <w:rFonts w:ascii="Arial" w:eastAsia="Arial" w:hAnsi="Arial" w:cs="Arial"/>
+          <w:i/>
+          <w:iCs/>
+          <w:color w:val="000000" w:themeColor="text1"/>
+        </w:rPr>
+        <w:t xml:space="preserve"> Blogs</w:t>
+      </w:r>
+      <w:r>
+        <w:rPr>
+          <w:rFonts w:ascii="Arial" w:eastAsia="Arial" w:hAnsi="Arial" w:cs="Arial"/>
+          <w:color w:val="000000" w:themeColor="text1"/>
+        </w:rPr>
+        <w:t xml:space="preserve">. </w:t>
+      </w:r>
+      <w:proofErr w:type="spellStart"/>
+      <w:r>
+        <w:rPr>
+          <w:rFonts w:ascii="Arial" w:eastAsia="Arial" w:hAnsi="Arial" w:cs="Arial"/>
+          <w:color w:val="000000" w:themeColor="text1"/>
+        </w:rPr>
+        <w:t>RedTeam</w:t>
+      </w:r>
+      <w:proofErr w:type="spellEnd"/>
+      <w:r>
+        <w:rPr>
+          <w:rFonts w:ascii="Arial" w:eastAsia="Arial" w:hAnsi="Arial" w:cs="Arial"/>
+          <w:color w:val="000000" w:themeColor="text1"/>
+        </w:rPr>
+        <w:t xml:space="preserve"> Hacker Academy. (2023, March 2). </w:t>
+      </w:r>
+      <w:hyperlink r:id="rId9">
+        <w:r>
+          <w:rPr>
+            <w:rStyle w:val="Hyperlink"/>
+            <w:rFonts w:ascii="Arial" w:eastAsia="Arial" w:hAnsi="Arial" w:cs="Arial"/>
+          </w:rPr>
+          <w:t>https://redteamacademy.com/history-of-ethical-hacking/</w:t>
+        </w:r>
+      </w:hyperlink>
+      <w:r>
+        <w:rPr>
+          <w:rFonts w:ascii="Arial" w:eastAsia="Arial" w:hAnsi="Arial" w:cs="Arial"/>
+          <w:color w:val="000000" w:themeColor="text1"/>
+        </w:rPr>
+        <w:t xml:space="preserve"> </w:t>
+      </w:r>
+    </w:p>
+    <w:p>
+      <w:pPr>
+        <w:spacing w:before="240" w:after="240"/>
+        <w:ind w:left="560" w:hanging="20"/>
+      </w:pPr>
+      <w:r>
+        <w:rPr>
+          <w:rFonts w:ascii="Arial" w:eastAsia="Arial" w:hAnsi="Arial" w:cs="Arial"/>
+          <w:i/>
+          <w:iCs/>
+          <w:color w:val="000000" w:themeColor="text1"/>
+        </w:rPr>
+        <w:t>What is ethical (white hat) hacking: CEH certification: Imperva</w:t>
+      </w:r>
+      <w:r>
+        <w:rPr>
+          <w:rFonts w:ascii="Arial" w:eastAsia="Arial" w:hAnsi="Arial" w:cs="Arial"/>
+          <w:color w:val="000000" w:themeColor="text1"/>
+        </w:rPr>
+        <w:t xml:space="preserve">. Learning Center. (2023, December 20). </w:t>
+      </w:r>
+      <w:hyperlink r:id="rId10">
+        <w:r>
+          <w:rPr>
+            <w:rStyle w:val="Hyperlink"/>
+            <w:rFonts w:ascii="Arial" w:eastAsia="Arial" w:hAnsi="Arial" w:cs="Arial"/>
+          </w:rPr>
+          <w:t>https://www.imperva.com/learn/application-security/ethical-hacking/</w:t>
+        </w:r>
+      </w:hyperlink>
+      <w:r>
+        <w:rPr>
+          <w:rFonts w:ascii="Arial" w:eastAsia="Arial" w:hAnsi="Arial" w:cs="Arial"/>
+          <w:color w:val="000000" w:themeColor="text1"/>
+        </w:rPr>
+        <w:t xml:space="preserve"> </w:t>
+      </w:r>
+    </w:p>
+    <w:p>
+      <w:pPr>
+        <w:spacing w:before="240" w:after="240"/>
+        <w:ind w:left="560" w:hanging="20"/>
+      </w:pPr>
+      <w:r>
+        <w:rPr>
+          <w:rFonts w:ascii="Arial" w:eastAsia="Arial" w:hAnsi="Arial" w:cs="Arial"/>
+          <w:i/>
+          <w:iCs/>
+          <w:color w:val="000000" w:themeColor="text1"/>
+        </w:rPr>
+        <w:t>The history and future of Nmap: Nmap network scanning</w:t>
+      </w:r>
+      <w:r>
+        <w:rPr>
+          <w:rFonts w:ascii="Arial" w:eastAsia="Arial" w:hAnsi="Arial" w:cs="Arial"/>
+          <w:color w:val="000000" w:themeColor="text1"/>
+        </w:rPr>
+        <w:t xml:space="preserve">. The History and Future of Nmap | Nmap Network Scanning. (n.d.). </w:t>
+      </w:r>
+      <w:hyperlink r:id="rId11">
+        <w:r>
+          <w:rPr>
+            <w:rStyle w:val="Hyperlink"/>
+            <w:rFonts w:ascii="Arial" w:eastAsia="Arial" w:hAnsi="Arial" w:cs="Arial"/>
+          </w:rPr>
+          <w:t>https://nmap.org/book/history-future.html</w:t>
+        </w:r>
+      </w:hyperlink>
+      <w:r>
+        <w:rPr>
+          <w:rFonts w:ascii="Arial" w:eastAsia="Arial" w:hAnsi="Arial" w:cs="Arial"/>
+          <w:color w:val="000000" w:themeColor="text1"/>
+        </w:rPr>
+        <w:t xml:space="preserve"> </w:t>
+      </w:r>
+    </w:p>
+    <w:p>
+      <w:pPr>
+        <w:spacing w:before="240" w:after="240"/>
+        <w:ind w:left="560" w:hanging="20"/>
+      </w:pPr>
+      <w:r>
+        <w:rPr>
+          <w:rFonts w:ascii="Arial" w:eastAsia="Arial" w:hAnsi="Arial" w:cs="Arial"/>
+          <w:i/>
+          <w:iCs/>
+          <w:color w:val="000000" w:themeColor="text1"/>
+        </w:rPr>
+        <w:t xml:space="preserve">1.4. A brief history of </w:t>
+      </w:r>
+      <w:proofErr w:type="spellStart"/>
+      <w:r>
+        <w:rPr>
+          <w:rFonts w:ascii="Arial" w:eastAsia="Arial" w:hAnsi="Arial" w:cs="Arial"/>
+          <w:i/>
+          <w:iCs/>
+          <w:color w:val="000000" w:themeColor="text1"/>
+        </w:rPr>
+        <w:t>wireshark</w:t>
+      </w:r>
+      <w:proofErr w:type="spellEnd"/>
+      <w:r>
+        <w:rPr>
+          <w:rFonts w:ascii="Arial" w:eastAsia="Arial" w:hAnsi="Arial" w:cs="Arial"/>
+          <w:color w:val="000000" w:themeColor="text1"/>
+        </w:rPr>
+        <w:t xml:space="preserve">. (n.d.). 1.4 A brief history of </w:t>
+      </w:r>
+      <w:proofErr w:type="spellStart"/>
+      <w:r>
+        <w:rPr>
+          <w:rFonts w:ascii="Arial" w:eastAsia="Arial" w:hAnsi="Arial" w:cs="Arial"/>
+          <w:color w:val="000000" w:themeColor="text1"/>
+        </w:rPr>
+        <w:t>wireshark</w:t>
+      </w:r>
+      <w:proofErr w:type="spellEnd"/>
+      <w:r>
+        <w:rPr>
+          <w:rFonts w:ascii="Arial" w:eastAsia="Arial" w:hAnsi="Arial" w:cs="Arial"/>
+          <w:color w:val="000000" w:themeColor="text1"/>
+        </w:rPr>
+        <w:t xml:space="preserve"> </w:t>
+      </w:r>
+      <w:hyperlink r:id="rId12">
+        <w:r>
+          <w:rPr>
+            <w:rStyle w:val="Hyperlink"/>
+            <w:rFonts w:ascii="Arial" w:eastAsia="Arial" w:hAnsi="Arial" w:cs="Arial"/>
+          </w:rPr>
+          <w:t>https://www.wireshark.org/docs/wsug_html_chunked/ChIntroHistory.html</w:t>
+        </w:r>
+      </w:hyperlink>
+      <w:r>
+        <w:rPr>
+          <w:rFonts w:ascii="Arial" w:eastAsia="Arial" w:hAnsi="Arial" w:cs="Arial"/>
+          <w:color w:val="000000" w:themeColor="text1"/>
+        </w:rPr>
+        <w:t xml:space="preserve"> </w:t>
+      </w:r>
+    </w:p>
+    <w:p>
+      <w:pPr>
+        <w:spacing w:before="240" w:after="240"/>
+        <w:ind w:left="560" w:hanging="20"/>
+      </w:pPr>
+      <w:r>
+        <w:rPr>
+          <w:rFonts w:ascii="Arial" w:eastAsia="Arial" w:hAnsi="Arial" w:cs="Arial"/>
+          <w:i/>
+          <w:iCs/>
+          <w:color w:val="000000" w:themeColor="text1"/>
+        </w:rPr>
+        <w:t>Great rivalries in cybersecurity: Tsutomu Shimomura vs. Kevin Mitnick</w:t>
+      </w:r>
+      <w:r>
+        <w:rPr>
+          <w:rFonts w:ascii="Arial" w:eastAsia="Arial" w:hAnsi="Arial" w:cs="Arial"/>
+          <w:color w:val="000000" w:themeColor="text1"/>
+        </w:rPr>
+        <w:t xml:space="preserve">. Online </w:t>
+      </w:r>
+      <w:proofErr w:type="spellStart"/>
+      <w:proofErr w:type="gramStart"/>
+      <w:r>
+        <w:rPr>
+          <w:rFonts w:ascii="Arial" w:eastAsia="Arial" w:hAnsi="Arial" w:cs="Arial"/>
+          <w:color w:val="000000" w:themeColor="text1"/>
+        </w:rPr>
+        <w:t>Masters</w:t>
+      </w:r>
+      <w:proofErr w:type="spellEnd"/>
+      <w:r>
+        <w:rPr>
+          <w:rFonts w:ascii="Arial" w:eastAsia="Arial" w:hAnsi="Arial" w:cs="Arial"/>
+          <w:color w:val="000000" w:themeColor="text1"/>
+        </w:rPr>
+        <w:t xml:space="preserve"> Degree</w:t>
+      </w:r>
+      <w:proofErr w:type="gramEnd"/>
+      <w:r>
+        <w:rPr>
+          <w:rFonts w:ascii="Arial" w:eastAsia="Arial" w:hAnsi="Arial" w:cs="Arial"/>
+          <w:color w:val="000000" w:themeColor="text1"/>
+        </w:rPr>
+        <w:t xml:space="preserve"> in Cybersecurity | Guide to Cybersecurity Graduate Programs. (2020, October 9). </w:t>
+      </w:r>
+      <w:hyperlink r:id="rId13">
+        <w:r>
+          <w:rPr>
+            <w:rStyle w:val="Hyperlink"/>
+            <w:rFonts w:ascii="Arial" w:eastAsia="Arial" w:hAnsi="Arial" w:cs="Arial"/>
+          </w:rPr>
+          <w:t>https://www.cybersecurityeducationguides.org/tsutomu-shimomura-vs-kevin-mitnick/</w:t>
+        </w:r>
+      </w:hyperlink>
+      <w:r>
+        <w:rPr>
+          <w:rFonts w:ascii="Arial" w:eastAsia="Arial" w:hAnsi="Arial" w:cs="Arial"/>
+          <w:color w:val="000000" w:themeColor="text1"/>
+        </w:rPr>
+        <w:t xml:space="preserve"> </w:t>
+      </w:r>
+    </w:p>
+    <w:p>
+      <w:pPr>
+        <w:spacing w:before="240" w:after="240"/>
+        <w:ind w:left="560" w:hanging="20"/>
+      </w:pPr>
+      <w:r>
+        <w:rPr>
+          <w:rFonts w:ascii="Arial" w:eastAsia="Arial" w:hAnsi="Arial" w:cs="Arial"/>
+          <w:color w:val="000000" w:themeColor="text1"/>
+        </w:rPr>
+        <w:t xml:space="preserve">Kelly Jackson Higgins, E.-C. (2023, December 12). </w:t>
+      </w:r>
+      <w:r>
+        <w:rPr>
+          <w:rFonts w:ascii="Arial" w:eastAsia="Arial" w:hAnsi="Arial" w:cs="Arial"/>
+          <w:i/>
+          <w:iCs/>
+          <w:color w:val="000000" w:themeColor="text1"/>
+        </w:rPr>
+        <w:t xml:space="preserve">HD </w:t>
+      </w:r>
+      <w:proofErr w:type="spellStart"/>
+      <w:r>
+        <w:rPr>
+          <w:rFonts w:ascii="Arial" w:eastAsia="Arial" w:hAnsi="Arial" w:cs="Arial"/>
+          <w:i/>
+          <w:iCs/>
+          <w:color w:val="000000" w:themeColor="text1"/>
+        </w:rPr>
+        <w:t>moore</w:t>
+      </w:r>
+      <w:proofErr w:type="spellEnd"/>
+      <w:r>
+        <w:rPr>
+          <w:rFonts w:ascii="Arial" w:eastAsia="Arial" w:hAnsi="Arial" w:cs="Arial"/>
+          <w:i/>
+          <w:iCs/>
+          <w:color w:val="000000" w:themeColor="text1"/>
+        </w:rPr>
+        <w:t xml:space="preserve"> unplugged</w:t>
+      </w:r>
+      <w:r>
+        <w:rPr>
+          <w:rFonts w:ascii="Arial" w:eastAsia="Arial" w:hAnsi="Arial" w:cs="Arial"/>
+          <w:color w:val="000000" w:themeColor="text1"/>
+        </w:rPr>
+        <w:t xml:space="preserve">. Dark Reading. </w:t>
+      </w:r>
+      <w:hyperlink r:id="rId14">
+        <w:r>
+          <w:rPr>
+            <w:rStyle w:val="Hyperlink"/>
+            <w:rFonts w:ascii="Arial" w:eastAsia="Arial" w:hAnsi="Arial" w:cs="Arial"/>
           </w:rPr>
           <w:t>https://www.darkreading.com/cyber-risk/hd-moore-unplugged</w:t>
         </w:r>
       </w:hyperlink>
-    </w:p>
-    <w:p>
-      <w:hyperlink r:id="rId8">
+      <w:r>
+        <w:rPr>
+          <w:rFonts w:ascii="Arial" w:eastAsia="Arial" w:hAnsi="Arial" w:cs="Arial"/>
+          <w:color w:val="000000" w:themeColor="text1"/>
+        </w:rPr>
+        <w:t xml:space="preserve"> </w:t>
+      </w:r>
+    </w:p>
+    <w:p>
+      <w:pPr>
+        <w:spacing w:before="240" w:after="240"/>
+        <w:ind w:left="560" w:hanging="20"/>
+      </w:pPr>
+      <w:r>
+        <w:rPr>
+          <w:rFonts w:ascii="Arial" w:eastAsia="Arial" w:hAnsi="Arial" w:cs="Arial"/>
+          <w:i/>
+          <w:iCs/>
+          <w:color w:val="000000" w:themeColor="text1"/>
+        </w:rPr>
+        <w:t xml:space="preserve">5 famous White Hat Hackers You should know. King University Online. (2020, February 27). </w:t>
+      </w:r>
+      <w:hyperlink r:id="rId15">
         <w:r>
           <w:rPr>
             <w:rStyle w:val="Hyperlink"/>
+            <w:rFonts w:ascii="Arial" w:eastAsia="Arial" w:hAnsi="Arial" w:cs="Arial"/>
+            <w:i/>
+            <w:iCs/>
           </w:rPr>
           <w:t>https://online.king.edu/news/5-famous-white-hat-hackers-you-should-know/</w:t>
         </w:r>
       </w:hyperlink>
       <w:r>
+        <w:rPr>
+          <w:rFonts w:ascii="Arial" w:eastAsia="Arial" w:hAnsi="Arial" w:cs="Arial"/>
+          <w:i/>
+          <w:iCs/>
+          <w:color w:val="000000" w:themeColor="text1"/>
+        </w:rPr>
         <w:t xml:space="preserve"> </w:t>
       </w:r>
-      <w:hyperlink r:id="rId9">
+    </w:p>
+    <w:p>
+      <w:pPr>
+        <w:spacing w:before="240" w:after="240"/>
+        <w:ind w:left="560" w:hanging="20"/>
+      </w:pPr>
+      <w:r>
+        <w:rPr>
+          <w:rFonts w:ascii="Arial" w:eastAsia="Arial" w:hAnsi="Arial" w:cs="Arial"/>
+          <w:i/>
+          <w:iCs/>
+          <w:color w:val="000000" w:themeColor="text1"/>
+        </w:rPr>
+        <w:t xml:space="preserve">U, C. (2021, December 1). The top 10 white hatters. </w:t>
+      </w:r>
+      <w:proofErr w:type="spellStart"/>
+      <w:r>
+        <w:rPr>
+          <w:rFonts w:ascii="Arial" w:eastAsia="Arial" w:hAnsi="Arial" w:cs="Arial"/>
+          <w:i/>
+          <w:iCs/>
+          <w:color w:val="000000" w:themeColor="text1"/>
+        </w:rPr>
+        <w:t>Datatechvibe</w:t>
+      </w:r>
+      <w:proofErr w:type="spellEnd"/>
+      <w:r>
+        <w:rPr>
+          <w:rFonts w:ascii="Arial" w:eastAsia="Arial" w:hAnsi="Arial" w:cs="Arial"/>
+          <w:i/>
+          <w:iCs/>
+          <w:color w:val="000000" w:themeColor="text1"/>
+        </w:rPr>
+        <w:t xml:space="preserve">. </w:t>
+      </w:r>
+      <w:hyperlink r:id="rId16">
         <w:r>
           <w:rPr>
             <w:rStyle w:val="Hyperlink"/>
+            <w:rFonts w:ascii="Arial" w:eastAsia="Arial" w:hAnsi="Arial" w:cs="Arial"/>
+            <w:i/>
+            <w:iCs/>
           </w:rPr>
           <w:t>https://datatechvibe.com/interviews/the-top-10-white-hatters/</w:t>
         </w:r>
       </w:hyperlink>
-    </w:p>
-    <w:p>
-      <w:hyperlink r:id="rId10">
+      <w:r>
+        <w:rPr>
+          <w:rFonts w:ascii="Arial" w:eastAsia="Arial" w:hAnsi="Arial" w:cs="Arial"/>
+          <w:i/>
+          <w:iCs/>
+          <w:color w:val="000000" w:themeColor="text1"/>
+        </w:rPr>
+        <w:t xml:space="preserve"> </w:t>
+      </w:r>
+    </w:p>
+    <w:p>
+      <w:pPr>
+        <w:spacing w:before="240" w:after="240"/>
+        <w:ind w:left="560" w:hanging="20"/>
+      </w:pPr>
+      <w:r>
+        <w:rPr>
+          <w:rFonts w:ascii="Arial" w:eastAsia="Arial" w:hAnsi="Arial" w:cs="Arial"/>
+          <w:i/>
+          <w:iCs/>
+          <w:color w:val="000000" w:themeColor="text1"/>
+        </w:rPr>
+        <w:t xml:space="preserve">Top 18 famous ethical hackers: The world has ever known. </w:t>
+      </w:r>
+      <w:proofErr w:type="spellStart"/>
+      <w:r>
+        <w:rPr>
+          <w:rFonts w:ascii="Arial" w:eastAsia="Arial" w:hAnsi="Arial" w:cs="Arial"/>
+          <w:i/>
+          <w:iCs/>
+          <w:color w:val="000000" w:themeColor="text1"/>
+        </w:rPr>
+        <w:t>KnowledgeHut</w:t>
+      </w:r>
+      <w:proofErr w:type="spellEnd"/>
+      <w:r>
+        <w:rPr>
+          <w:rFonts w:ascii="Arial" w:eastAsia="Arial" w:hAnsi="Arial" w:cs="Arial"/>
+          <w:i/>
+          <w:iCs/>
+          <w:color w:val="000000" w:themeColor="text1"/>
+        </w:rPr>
+        <w:t xml:space="preserve">. (2024, January 17). </w:t>
+      </w:r>
+      <w:hyperlink r:id="rId17">
         <w:r>
           <w:rPr>
             <w:rStyle w:val="Hyperlink"/>
+            <w:rFonts w:ascii="Arial" w:eastAsia="Arial" w:hAnsi="Arial" w:cs="Arial"/>
+            <w:i/>
+            <w:iCs/>
           </w:rPr>
           <w:t>https://www.knowledgehut.com/blog/security/most-famous-ethical-hackers</w:t>
         </w:r>
       </w:hyperlink>
-    </w:p>
-    <w:p>
-      <w:hyperlink r:id="rId11">
+      <w:r>
+        <w:rPr>
+          <w:rFonts w:ascii="Arial" w:eastAsia="Arial" w:hAnsi="Arial" w:cs="Arial"/>
+          <w:i/>
+          <w:iCs/>
+          <w:color w:val="000000" w:themeColor="text1"/>
+        </w:rPr>
+        <w:t xml:space="preserve"> </w:t>
+      </w:r>
+    </w:p>
+    <w:p>
+      <w:pPr>
+        <w:spacing w:before="240" w:after="240"/>
+        <w:ind w:left="560" w:hanging="20"/>
+      </w:pPr>
+      <w:r>
+        <w:rPr>
+          <w:rFonts w:ascii="Arial" w:eastAsia="Arial" w:hAnsi="Arial" w:cs="Arial"/>
+          <w:i/>
+          <w:iCs/>
+          <w:color w:val="000000" w:themeColor="text1"/>
+        </w:rPr>
+        <w:t xml:space="preserve">Consulting, M. S. (n.d.). The global ghost team: Expert </w:t>
+      </w:r>
+      <w:proofErr w:type="spellStart"/>
+      <w:r>
+        <w:rPr>
+          <w:rFonts w:ascii="Arial" w:eastAsia="Arial" w:hAnsi="Arial" w:cs="Arial"/>
+          <w:i/>
+          <w:iCs/>
+          <w:color w:val="000000" w:themeColor="text1"/>
+        </w:rPr>
+        <w:t>pentesting</w:t>
+      </w:r>
+      <w:proofErr w:type="spellEnd"/>
+      <w:r>
+        <w:rPr>
+          <w:rFonts w:ascii="Arial" w:eastAsia="Arial" w:hAnsi="Arial" w:cs="Arial"/>
+          <w:i/>
+          <w:iCs/>
+          <w:color w:val="000000" w:themeColor="text1"/>
+        </w:rPr>
+        <w:t xml:space="preserve"> services: Mitnick Security. The Global Ghost Team | Expert </w:t>
+      </w:r>
+      <w:proofErr w:type="spellStart"/>
+      <w:r>
+        <w:rPr>
+          <w:rFonts w:ascii="Arial" w:eastAsia="Arial" w:hAnsi="Arial" w:cs="Arial"/>
+          <w:i/>
+          <w:iCs/>
+          <w:color w:val="000000" w:themeColor="text1"/>
+        </w:rPr>
+        <w:t>Pentesting</w:t>
+      </w:r>
+      <w:proofErr w:type="spellEnd"/>
+      <w:r>
+        <w:rPr>
+          <w:rFonts w:ascii="Arial" w:eastAsia="Arial" w:hAnsi="Arial" w:cs="Arial"/>
+          <w:i/>
+          <w:iCs/>
+          <w:color w:val="000000" w:themeColor="text1"/>
+        </w:rPr>
+        <w:t xml:space="preserve"> Services | Mitnick Security. </w:t>
+      </w:r>
+      <w:hyperlink r:id="rId18">
         <w:r>
           <w:rPr>
             <w:rStyle w:val="Hyperlink"/>
-          </w:rPr>
-          <w:t>https://fod.infobase.com/p_ViewVideo.aspx?xtid=86448</w:t>
-        </w:r>
-      </w:hyperlink>
-    </w:p>
-    <w:p>
-      <w:hyperlink r:id="rId12">
-        <w:r>
-          <w:rPr>
-            <w:rStyle w:val="Hyperlink"/>
-          </w:rPr>
-          <w:t>https://www.defense.gov/News/Inside-DOD/Blog/Article/2082161/who-wants-to-work-with-a-hacker/</w:t>
-        </w:r>
-      </w:hyperlink>
-    </w:p>
-    <w:p>
-      <w:hyperlink r:id="rId13">
-        <w:r>
-          <w:rPr>
-            <w:rStyle w:val="Hyperlink"/>
+            <w:rFonts w:ascii="Arial" w:eastAsia="Arial" w:hAnsi="Arial" w:cs="Arial"/>
+            <w:i/>
+            <w:iCs/>
           </w:rPr>
           <w:t>https://www.mitnicksecurity.com/global-ghost-team</w:t>
         </w:r>
       </w:hyperlink>
-    </w:p>
-    <w:p/>
-    <w:p/>
-    <w:p>
-      <w:pPr>
-        <w:pStyle w:val="Normal"/>
-      </w:pPr>
-    </w:p>
-    <w:p>
-      <w:pPr>
-        <w:rPr>
-          <w:b/>
-          <w:u w:val="single"/>
-        </w:rPr>
-      </w:pPr>
-      <w:r>
-        <w:rPr>
-          <w:b/>
-          <w:u w:val="single"/>
-        </w:rPr>
-        <w:t>Section V: Timeline</w:t>
-      </w:r>
-    </w:p>
-    <w:p>
-      <w:r>
-        <w:t>Stage 1: Planning</w:t>
-      </w:r>
-    </w:p>
-    <w:p>
-      <w:r>
-        <w:t xml:space="preserve">In this stage, it was a bit difficult for what we wanted to do as we initially wanted to see if it was possible to have a dummy account set up with our school’s security administrator, but that was deemed not possible for security purposes, which is to be expected. From </w:t>
-      </w:r>
-      <w:r>
-        <w:t xml:space="preserve">there, we moved on to the idea of deploying a virtual machine or using a Raspberry Pi </w:t>
-      </w:r>
-      <w:r>
-        <w:t xml:space="preserve">that is purposely vulnerable to see how from a security perspective one would consider hardening the system. </w:t>
-      </w:r>
-    </w:p>
-    <w:p/>
-    <w:p>
-      <w:pPr>
-        <w:rPr>
-          <w:b/>
-          <w:u w:val="single"/>
-        </w:rPr>
-      </w:pPr>
-      <w:r>
-        <w:rPr>
-          <w:b/>
-          <w:u w:val="single"/>
-        </w:rPr>
-        <w:t>Stage 2: Resources</w:t>
-      </w:r>
-    </w:p>
-    <w:p>
-      <w:pPr>
-        <w:rPr/>
-      </w:pPr>
-      <w:r>
-        <w:rPr/>
-        <w:t xml:space="preserve">In this stage, we are gathering information on how we would go about our idea in practice. </w:t>
-      </w:r>
-      <w:r>
-        <w:rPr/>
-        <w:t xml:space="preserve">We expect to reach our set objective through the use of Kali Linux and Ubuntu Linux machines, as well as the use of SSH remote access, and a specific software known as </w:t>
-      </w:r>
-      <w:r>
-        <w:rPr/>
-        <w:t>Hashcat</w:t>
-      </w:r>
-      <w:r>
-        <w:rPr/>
-        <w:t>.</w:t>
-      </w:r>
-      <w:r>
-        <w:rPr/>
-        <w:t xml:space="preserve"> In addition, we started to add information to our documents of importance with the different important white hats, and their achievements as well as important dates that white hats pushed for an achievement.</w:t>
-      </w:r>
-    </w:p>
-    <w:p/>
-    <w:p/>
-    <w:p>
-      <w:pPr>
-        <w:rPr>
-          <w:b/>
-          <w:u w:val="single"/>
-        </w:rPr>
-      </w:pPr>
-      <w:r>
-        <w:rPr>
-          <w:b/>
-          <w:u w:val="single"/>
-        </w:rPr>
-        <w:t>Section V, Addendum I: Important Dates</w:t>
-      </w:r>
-    </w:p>
-    <w:p>
-      <w:pPr>
-        <w:rPr/>
-      </w:pPr>
-      <w:r>
-        <w:rPr/>
-        <w:t>JM</w:t>
-      </w:r>
-      <w:r>
-        <w:rPr/>
-        <w:t xml:space="preserve"> + NO:</w:t>
-      </w:r>
-    </w:p>
-    <w:p>
-      <w:r>
-        <w:rPr/>
-        <w:t xml:space="preserve">Begun in Late 1960s- being first called </w:t>
-      </w:r>
-      <w:r>
-        <w:rPr/>
-        <w:t>“</w:t>
-      </w:r>
-      <w:r>
-        <w:rPr/>
-        <w:t>tiger teams”</w:t>
-      </w:r>
-      <w:r>
-        <w:rPr/>
-        <w:t xml:space="preserve"> which were what white hats were originally called</w:t>
-      </w:r>
-      <w:r>
-        <w:rPr/>
-        <w:t>, and were involved with “bug-bounties” which were monetary rewards for discovering or finding vulnerabilities</w:t>
-      </w:r>
-    </w:p>
-    <w:p>
-      <w:pPr>
-        <w:pStyle w:val="Normal"/>
-      </w:pPr>
-      <w:r>
-        <w:rPr/>
-        <w:t>Hacking derived from 1960s, used by engineering students to find</w:t>
-      </w:r>
-      <w:r>
-        <w:rPr/>
-        <w:t xml:space="preserve"> more </w:t>
-      </w:r>
-      <w:r>
-        <w:rPr/>
-        <w:t>optimal</w:t>
-      </w:r>
-      <w:r>
-        <w:rPr/>
-        <w:t xml:space="preserve"> ways to use machines</w:t>
-      </w:r>
-    </w:p>
-    <w:p>
-      <w:r>
-        <w:t xml:space="preserve">In 1995, Kevin Mitnick </w:t>
-      </w:r>
-      <w:r>
-        <w:t>is pursued and captured by the FBI and Tsutomu Shimomura</w:t>
-      </w:r>
-    </w:p>
-    <w:p>
-      <w:r>
-        <w:t>Also in 1995, John Patrick coins the term “ethical hacking”, following this ethical hacking becomes a legitimate profession.</w:t>
-      </w:r>
-    </w:p>
-    <w:p>
-      <w:r>
-        <w:t>In 1997, Nmap is first released</w:t>
-      </w:r>
-      <w:r>
-        <w:t xml:space="preserve"> it will evolve from there into a major tool for ethical hacking.</w:t>
-      </w:r>
-    </w:p>
-    <w:p>
-      <w:r>
-        <w:rPr/>
-        <w:t xml:space="preserve">In 2008 Ethereal is rewritten and remade into Wireshark </w:t>
-      </w:r>
-      <w:r>
-        <w:rPr/>
-        <w:t xml:space="preserve">version </w:t>
-      </w:r>
-      <w:r>
-        <w:rPr/>
-        <w:t>1.0</w:t>
-      </w:r>
-      <w:r>
-        <w:rPr/>
-        <w:t xml:space="preserve"> becoming a new </w:t>
-      </w:r>
-      <w:r>
-        <w:rPr/>
-        <w:t>helpful tool for ethical hacking.</w:t>
-      </w:r>
-    </w:p>
-    <w:p>
-      <w:hyperlink w:anchor=":~:text=The%20first%20attempts%20to%20hack,systems%20%E2%80%93%20the%20first%20ethical%20hackers" r:id="rId17">
-        <w:r>
-          <w:rPr>
-            <w:rStyle w:val="Hyperlink"/>
-          </w:rPr>
-          <w:t>https://www.imperva.com/learn/application-security/ethical-hacking/#:~:text=The%20first%20attempts%20to%20hack,systems%20%E2%80%93%20the%20first%20ethical%20hackers</w:t>
-        </w:r>
-      </w:hyperlink>
-      <w:r>
-        <w:t>.</w:t>
-      </w:r>
-    </w:p>
-    <w:p>
-      <w:pPr>
-        <w:rPr>
-          <w:rStyle w:val="Hyperlink"/>
-        </w:rPr>
-      </w:pPr>
-      <w:hyperlink r:id="rId18">
-        <w:r>
-          <w:rPr>
-            <w:rStyle w:val="Hyperlink"/>
-          </w:rPr>
-          <w:t>https://www.cybersecurityeducationguides.org/tsutomu-shimomura-vs-kevin-mitnick/</w:t>
-        </w:r>
-      </w:hyperlink>
-    </w:p>
-    <w:p>
-      <w:hyperlink w:history="1" r:id="rId19">
-        <w:r>
-          <w:rPr>
-            <w:rStyle w:val="Hyperlink"/>
-          </w:rPr>
-          <w:t>https://www.wireshark.org/docs/wsug_html_chunked/ChIntroHistory.html</w:t>
-        </w:r>
-      </w:hyperlink>
-    </w:p>
-    <w:p>
-      <w:hyperlink w:history="1" r:id="rId20">
-        <w:r>
-          <w:rPr>
-            <w:rStyle w:val="Hyperlink"/>
-          </w:rPr>
-          <w:t>https://nmap.org/book/history-future.html</w:t>
-        </w:r>
-      </w:hyperlink>
-    </w:p>
-    <w:p/>
-    <w:p/>
-    <w:p/>
-    <w:p/>
-    <w:p/>
-    <w:p>
-      <w:pPr>
-        <w:rPr>
-          <w:b/>
-          <w:u w:val="single"/>
-        </w:rPr>
-      </w:pPr>
-      <w:r>
-        <w:rPr>
-          <w:b/>
-          <w:u w:val="single"/>
-        </w:rPr>
-        <w:t>Section VI: How we replicated what a White Hat would do</w:t>
-      </w:r>
-    </w:p>
-    <w:p/>
-    <w:p>
-      <w:r>
-        <w:rPr>
-          <w:sz w:val="32"/>
-          <w:szCs w:val="32"/>
-        </w:rPr>
-        <w:t>(TO BE DETERMINED. Expected result</w:t>
-      </w:r>
-      <w:r>
-        <w:rPr>
-          <w:sz w:val="32"/>
-          <w:szCs w:val="32"/>
-        </w:rPr>
-        <w:t>s are meant to show the efforts or password cracking performed</w:t>
-      </w:r>
-      <w:r>
-        <w:rPr>
-          <w:sz w:val="32"/>
-          <w:szCs w:val="32"/>
-        </w:rPr>
-        <w:t xml:space="preserve"> on virtual </w:t>
-      </w:r>
-      <w:r>
-        <w:rPr>
-          <w:sz w:val="32"/>
-          <w:szCs w:val="32"/>
-        </w:rPr>
-        <w:t>machine</w:t>
-      </w:r>
-      <w:r>
-        <w:rPr>
-          <w:sz w:val="32"/>
-          <w:szCs w:val="32"/>
-        </w:rPr>
-        <w:t>s</w:t>
-      </w:r>
-      <w:r>
-        <w:rPr>
-          <w:sz w:val="32"/>
-          <w:szCs w:val="32"/>
-        </w:rPr>
-        <w:t xml:space="preserve"> provided by a team member)</w:t>
-      </w:r>
-      <w:r>
+      <w:r>
+        <w:rPr>
+          <w:rFonts w:ascii="Arial" w:eastAsia="Arial" w:hAnsi="Arial" w:cs="Arial"/>
+          <w:i/>
+          <w:iCs/>
+          <w:color w:val="000000" w:themeColor="text1"/>
+        </w:rPr>
         <w:t xml:space="preserve"> </w:t>
       </w:r>
-      <w:r>
-        <w:br w:type="page"/>
-      </w:r>
-    </w:p>
-    <w:p>
-      <w:r>
-        <w:t>Password Cracking Subset</w:t>
-      </w:r>
-    </w:p>
-    <w:p/>
-    <w:p>
-      <w:pPr>
-        <w:rPr>
-          <w:b/>
-          <w:u w:val="single"/>
-        </w:rPr>
-      </w:pPr>
-      <w:r>
-        <w:rPr>
-          <w:b/>
-          <w:u w:val="single"/>
-        </w:rPr>
-        <w:t>Section VII: Conclusion of our report</w:t>
-      </w:r>
-    </w:p>
-    <w:p/>
-    <w:p>
-      <w:r>
-        <w:rPr>
-          <w:sz w:val="48"/>
-          <w:szCs w:val="48"/>
-        </w:rPr>
-        <w:t>(TO BE DETERMINED)</w:t>
-      </w:r>
-      <w:r>
-        <w:rPr>
-          <w:sz w:val="48"/>
-          <w:szCs w:val="48"/>
-        </w:rPr>
-        <w:t xml:space="preserve"> </w:t>
-      </w:r>
-    </w:p>
-    <w:p/>
-    <w:p/>
-    <w:p/>
-    <w:p/>
-    <w:p/>
-    <w:p/>
-    <w:p/>
-    <w:p/>
-    <w:p>
-      <w:pPr>
-        <w:rPr>
-          <w:b w:val="1"/>
-          <w:bCs w:val="1"/>
-          <w:u w:val="single"/>
-        </w:rPr>
-      </w:pPr>
-      <w:r>
-        <w:rPr>
-          <w:b w:val="1"/>
-          <w:bCs w:val="1"/>
-          <w:u w:val="single"/>
-        </w:rPr>
-        <w:t>Section VIII: Works Cited</w:t>
-      </w:r>
-    </w:p>
-    <w:p>
-      <w:pPr>
-        <w:spacing w:before="240" w:beforeAutospacing="off" w:after="240" w:afterAutospacing="off"/>
-        <w:ind w:left="567" w:right="0" w:hanging="567"/>
-      </w:pPr>
-      <w:r>
-        <w:rPr>
-          <w:rFonts w:ascii="Calibri" w:hAnsi="Calibri" w:eastAsia="Calibri" w:cs="Calibri"/>
-          <w:noProof w:val="0"/>
-          <w:sz w:val="22"/>
-          <w:szCs w:val="22"/>
-          <w:lang w:val="en-US"/>
-        </w:rPr>
-        <w:t xml:space="preserve">“Leveraging White Hat Hackers for Enhanced Cyber Security: Navigating Legal Challenges.” </w:t>
-      </w:r>
-      <w:r>
-        <w:rPr>
-          <w:rFonts w:ascii="Calibri" w:hAnsi="Calibri" w:eastAsia="Calibri" w:cs="Calibri"/>
-          <w:i w:val="1"/>
-          <w:iCs w:val="1"/>
-          <w:noProof w:val="0"/>
-          <w:sz w:val="22"/>
-          <w:szCs w:val="22"/>
-          <w:lang w:val="en-US"/>
-        </w:rPr>
-        <w:t>Gowling WLG</w:t>
-      </w:r>
-      <w:r>
-        <w:rPr>
-          <w:rFonts w:ascii="Calibri" w:hAnsi="Calibri" w:eastAsia="Calibri" w:cs="Calibri"/>
-          <w:noProof w:val="0"/>
-          <w:sz w:val="22"/>
-          <w:szCs w:val="22"/>
-          <w:lang w:val="en-US"/>
-        </w:rPr>
-        <w:t>, gowlingwlg.com/en/insights-resources/articles/2023/white-hat-hackers-enhanced-cyber-security/#:~:text=White%20hat%20hacking%20began%20in,find%20and%20disclose%20network%20vulnerabilities. Accessed 16 Apr. 2024.</w:t>
-      </w:r>
-    </w:p>
-    <w:p>
-      <w:pPr>
-        <w:spacing w:before="240" w:beforeAutospacing="off" w:after="240" w:afterAutospacing="off"/>
-        <w:ind w:left="567" w:right="0" w:hanging="567"/>
-      </w:pPr>
-      <w:r>
-        <w:rPr>
-          <w:rFonts w:ascii="Calibri" w:hAnsi="Calibri" w:eastAsia="Calibri" w:cs="Calibri"/>
-          <w:noProof w:val="0"/>
-          <w:sz w:val="22"/>
-          <w:szCs w:val="22"/>
-          <w:lang w:val="en-US"/>
-        </w:rPr>
-        <w:t xml:space="preserve">National Cybersecurity Alliance. “A History of Ethical Hacking.” </w:t>
-      </w:r>
-      <w:r>
-        <w:rPr>
-          <w:rFonts w:ascii="Calibri" w:hAnsi="Calibri" w:eastAsia="Calibri" w:cs="Calibri"/>
-          <w:i w:val="1"/>
-          <w:iCs w:val="1"/>
-          <w:noProof w:val="0"/>
-          <w:sz w:val="22"/>
-          <w:szCs w:val="22"/>
-          <w:lang w:val="en-US"/>
-        </w:rPr>
-        <w:t>National Cybersecurity Alliance</w:t>
-      </w:r>
-      <w:r>
-        <w:rPr>
-          <w:rFonts w:ascii="Calibri" w:hAnsi="Calibri" w:eastAsia="Calibri" w:cs="Calibri"/>
-          <w:noProof w:val="0"/>
-          <w:sz w:val="22"/>
-          <w:szCs w:val="22"/>
-          <w:lang w:val="en-US"/>
-        </w:rPr>
-        <w:t>, 1 June 2023, staysafeonline.org/cybersecurity-for-business/history-ethical-hacking/.</w:t>
-      </w:r>
-    </w:p>
-    <w:p>
-      <w:pPr>
-        <w:spacing w:before="240" w:beforeAutospacing="off" w:after="240" w:afterAutospacing="off"/>
-        <w:ind w:left="567" w:right="0" w:hanging="567"/>
-      </w:pPr>
-      <w:r>
-        <w:rPr>
-          <w:rFonts w:ascii="Calibri" w:hAnsi="Calibri" w:eastAsia="Calibri" w:cs="Calibri"/>
-          <w:noProof w:val="0"/>
-          <w:sz w:val="22"/>
-          <w:szCs w:val="22"/>
-          <w:lang w:val="en-US"/>
-        </w:rPr>
-        <w:t xml:space="preserve">“What Is Ethical (White Hat) Hacking: CEH Certification: Imperva.” </w:t>
-      </w:r>
-      <w:r>
-        <w:rPr>
-          <w:rFonts w:ascii="Calibri" w:hAnsi="Calibri" w:eastAsia="Calibri" w:cs="Calibri"/>
-          <w:i w:val="1"/>
-          <w:iCs w:val="1"/>
-          <w:noProof w:val="0"/>
-          <w:sz w:val="22"/>
-          <w:szCs w:val="22"/>
-          <w:lang w:val="en-US"/>
-        </w:rPr>
-        <w:t>Learning Center</w:t>
-      </w:r>
-      <w:r>
-        <w:rPr>
-          <w:rFonts w:ascii="Calibri" w:hAnsi="Calibri" w:eastAsia="Calibri" w:cs="Calibri"/>
-          <w:noProof w:val="0"/>
-          <w:sz w:val="22"/>
-          <w:szCs w:val="22"/>
-          <w:lang w:val="en-US"/>
-        </w:rPr>
-        <w:t xml:space="preserve">, 20 Dec. 2023, </w:t>
-      </w:r>
-      <w:hyperlink w:anchor=":~:text=The%20first%20attempts%20to%20hack,systems%20%E2%80%93%20the%20first%20ethical%20hackers" r:id="R1ead018bad734d4c">
-        <w:r>
-          <w:rPr>
-            <w:rStyle w:val="Hyperlink"/>
-            <w:rFonts w:ascii="Calibri" w:hAnsi="Calibri" w:eastAsia="Calibri" w:cs="Calibri"/>
-            <w:noProof w:val="0"/>
-            <w:sz w:val="22"/>
-            <w:szCs w:val="22"/>
-            <w:lang w:val="en-US"/>
-          </w:rPr>
-          <w:t>www.imperva.com/learn/application-security/ethical-hacking/#:~:text=The%20first%20attempts%20to%20hack,systems%20%E2%80%93%20the%20first%20ethical%20hackers</w:t>
-        </w:r>
-      </w:hyperlink>
-      <w:r>
-        <w:rPr>
-          <w:rFonts w:ascii="Calibri" w:hAnsi="Calibri" w:eastAsia="Calibri" w:cs="Calibri"/>
-          <w:noProof w:val="0"/>
-          <w:sz w:val="22"/>
-          <w:szCs w:val="22"/>
-          <w:lang w:val="en-US"/>
-        </w:rPr>
-        <w:t>. Accessed 16 2024</w:t>
-      </w:r>
-    </w:p>
-    <w:p>
-      <w:pPr>
-        <w:pStyle w:val="Normal"/>
-        <w:spacing w:before="240" w:beforeAutospacing="off" w:after="240" w:afterAutospacing="off"/>
-        <w:ind w:left="567" w:right="0" w:hanging="567"/>
-        <w:rPr>
-          <w:rFonts w:ascii="Calibri" w:hAnsi="Calibri" w:eastAsia="Calibri" w:cs="Calibri"/>
-          <w:noProof w:val="0"/>
-          <w:sz w:val="22"/>
-          <w:szCs w:val="22"/>
-          <w:lang w:val="en-US"/>
-        </w:rPr>
-      </w:pPr>
-    </w:p>
-    <w:p>
-      <w:pPr>
-        <w:pStyle w:val="Normal"/>
-      </w:pPr>
-    </w:p>
+    </w:p>
+    <w:p/>
     <w:sectPr>
-      <w:headerReference w:type="default" r:id="rId21"/>
-      <w:footerReference w:type="default" r:id="rId22"/>
-      <w:pgSz w:w="12240" w:h="15840" w:orient="portrait"/>
+      <w:headerReference w:type="default" r:id="rId19"/>
+      <w:footerReference w:type="default" r:id="rId20"/>
+      <w:pgSz w:w="12240" w:h="15840"/>
       <w:pgMar w:top="1440" w:right="1440" w:bottom="1440" w:left="1440" w:header="720" w:footer="720" w:gutter="0"/>
       <w:cols w:space="720"/>
       <w:docGrid w:linePitch="360"/>
@@ -1357,7 +2036,7 @@
         <w:ind w:left="720" w:hanging="360"/>
       </w:pPr>
       <w:rPr>
-        <w:rFonts w:hint="default" w:ascii="Symbol" w:hAnsi="Symbol"/>
+        <w:rFonts w:ascii="Symbol" w:hAnsi="Symbol" w:hint="default"/>
       </w:rPr>
     </w:lvl>
     <w:lvl w:ilvl="1" w:tplc="8F44911C">
@@ -1369,7 +2048,7 @@
         <w:ind w:left="1440" w:hanging="360"/>
       </w:pPr>
       <w:rPr>
-        <w:rFonts w:hint="default" w:ascii="Courier New" w:hAnsi="Courier New"/>
+        <w:rFonts w:ascii="Courier New" w:hAnsi="Courier New" w:hint="default"/>
       </w:rPr>
     </w:lvl>
     <w:lvl w:ilvl="2" w:tplc="6136D442">
@@ -1381,7 +2060,7 @@
         <w:ind w:left="2160" w:hanging="360"/>
       </w:pPr>
       <w:rPr>
-        <w:rFonts w:hint="default" w:ascii="Wingdings" w:hAnsi="Wingdings"/>
+        <w:rFonts w:ascii="Wingdings" w:hAnsi="Wingdings" w:hint="default"/>
       </w:rPr>
     </w:lvl>
     <w:lvl w:ilvl="3" w:tplc="A6F0BDA8">
@@ -1393,7 +2072,7 @@
         <w:ind w:left="2880" w:hanging="360"/>
       </w:pPr>
       <w:rPr>
-        <w:rFonts w:hint="default" w:ascii="Symbol" w:hAnsi="Symbol"/>
+        <w:rFonts w:ascii="Symbol" w:hAnsi="Symbol" w:hint="default"/>
       </w:rPr>
     </w:lvl>
     <w:lvl w:ilvl="4" w:tplc="764CB2BC">
@@ -1405,7 +2084,7 @@
         <w:ind w:left="3600" w:hanging="360"/>
       </w:pPr>
       <w:rPr>
-        <w:rFonts w:hint="default" w:ascii="Courier New" w:hAnsi="Courier New"/>
+        <w:rFonts w:ascii="Courier New" w:hAnsi="Courier New" w:hint="default"/>
       </w:rPr>
     </w:lvl>
     <w:lvl w:ilvl="5" w:tplc="44C24F12">
@@ -1417,7 +2096,7 @@
         <w:ind w:left="4320" w:hanging="360"/>
       </w:pPr>
       <w:rPr>
-        <w:rFonts w:hint="default" w:ascii="Wingdings" w:hAnsi="Wingdings"/>
+        <w:rFonts w:ascii="Wingdings" w:hAnsi="Wingdings" w:hint="default"/>
       </w:rPr>
     </w:lvl>
     <w:lvl w:ilvl="6" w:tplc="F5ECEEC4">
@@ -1429,7 +2108,7 @@
         <w:ind w:left="5040" w:hanging="360"/>
       </w:pPr>
       <w:rPr>
-        <w:rFonts w:hint="default" w:ascii="Symbol" w:hAnsi="Symbol"/>
+        <w:rFonts w:ascii="Symbol" w:hAnsi="Symbol" w:hint="default"/>
       </w:rPr>
     </w:lvl>
     <w:lvl w:ilvl="7" w:tplc="7D72138A">
@@ -1441,7 +2120,7 @@
         <w:ind w:left="5760" w:hanging="360"/>
       </w:pPr>
       <w:rPr>
-        <w:rFonts w:hint="default" w:ascii="Courier New" w:hAnsi="Courier New"/>
+        <w:rFonts w:ascii="Courier New" w:hAnsi="Courier New" w:hint="default"/>
       </w:rPr>
     </w:lvl>
     <w:lvl w:ilvl="8" w:tplc="FFB20478">
@@ -1453,7 +2132,7 @@
         <w:ind w:left="6480" w:hanging="360"/>
       </w:pPr>
       <w:rPr>
-        <w:rFonts w:hint="default" w:ascii="Wingdings" w:hAnsi="Wingdings"/>
+        <w:rFonts w:ascii="Wingdings" w:hAnsi="Wingdings" w:hint="default"/>
       </w:rPr>
     </w:lvl>
   </w:abstractNum>
@@ -1470,7 +2149,7 @@
         <w:ind w:left="720" w:hanging="360"/>
       </w:pPr>
       <w:rPr>
-        <w:rFonts w:hint="default" w:ascii="Symbol" w:hAnsi="Symbol"/>
+        <w:rFonts w:ascii="Symbol" w:hAnsi="Symbol" w:hint="default"/>
       </w:rPr>
     </w:lvl>
     <w:lvl w:ilvl="1" w:tplc="255CB914">
@@ -1482,7 +2161,7 @@
         <w:ind w:left="1440" w:hanging="360"/>
       </w:pPr>
       <w:rPr>
-        <w:rFonts w:hint="default" w:ascii="Courier New" w:hAnsi="Courier New"/>
+        <w:rFonts w:ascii="Courier New" w:hAnsi="Courier New" w:hint="default"/>
       </w:rPr>
     </w:lvl>
     <w:lvl w:ilvl="2" w:tplc="DF461974">
@@ -1494,7 +2173,7 @@
         <w:ind w:left="2160" w:hanging="360"/>
       </w:pPr>
       <w:rPr>
-        <w:rFonts w:hint="default" w:ascii="Wingdings" w:hAnsi="Wingdings"/>
+        <w:rFonts w:ascii="Wingdings" w:hAnsi="Wingdings" w:hint="default"/>
       </w:rPr>
     </w:lvl>
     <w:lvl w:ilvl="3" w:tplc="C79AD5A6">
@@ -1506,7 +2185,7 @@
         <w:ind w:left="2880" w:hanging="360"/>
       </w:pPr>
       <w:rPr>
-        <w:rFonts w:hint="default" w:ascii="Symbol" w:hAnsi="Symbol"/>
+        <w:rFonts w:ascii="Symbol" w:hAnsi="Symbol" w:hint="default"/>
       </w:rPr>
     </w:lvl>
     <w:lvl w:ilvl="4" w:tplc="CFBABB6A">
@@ -1518,7 +2197,7 @@
         <w:ind w:left="3600" w:hanging="360"/>
       </w:pPr>
       <w:rPr>
-        <w:rFonts w:hint="default" w:ascii="Courier New" w:hAnsi="Courier New"/>
+        <w:rFonts w:ascii="Courier New" w:hAnsi="Courier New" w:hint="default"/>
       </w:rPr>
     </w:lvl>
     <w:lvl w:ilvl="5" w:tplc="4D066A4A">
@@ -1530,7 +2209,7 @@
         <w:ind w:left="4320" w:hanging="360"/>
       </w:pPr>
       <w:rPr>
-        <w:rFonts w:hint="default" w:ascii="Wingdings" w:hAnsi="Wingdings"/>
+        <w:rFonts w:ascii="Wingdings" w:hAnsi="Wingdings" w:hint="default"/>
       </w:rPr>
     </w:lvl>
     <w:lvl w:ilvl="6" w:tplc="FD8EDA88">
@@ -1542,7 +2221,7 @@
         <w:ind w:left="5040" w:hanging="360"/>
       </w:pPr>
       <w:rPr>
-        <w:rFonts w:hint="default" w:ascii="Symbol" w:hAnsi="Symbol"/>
+        <w:rFonts w:ascii="Symbol" w:hAnsi="Symbol" w:hint="default"/>
       </w:rPr>
     </w:lvl>
     <w:lvl w:ilvl="7" w:tplc="3A923D2E">
@@ -1554,7 +2233,7 @@
         <w:ind w:left="5760" w:hanging="360"/>
       </w:pPr>
       <w:rPr>
-        <w:rFonts w:hint="default" w:ascii="Courier New" w:hAnsi="Courier New"/>
+        <w:rFonts w:ascii="Courier New" w:hAnsi="Courier New" w:hint="default"/>
       </w:rPr>
     </w:lvl>
     <w:lvl w:ilvl="8" w:tplc="5B72B2FA">
@@ -1566,7 +2245,7 @@
         <w:ind w:left="6480" w:hanging="360"/>
       </w:pPr>
       <w:rPr>
-        <w:rFonts w:hint="default" w:ascii="Wingdings" w:hAnsi="Wingdings"/>
+        <w:rFonts w:ascii="Wingdings" w:hAnsi="Wingdings" w:hint="default"/>
       </w:rPr>
     </w:lvl>
   </w:abstractNum>
@@ -1584,7 +2263,7 @@
   <w:docDefaults>
     <w:rPrDefault>
       <w:rPr>
-        <w:rFonts w:asciiTheme="minorHAnsi" w:hAnsiTheme="minorHAnsi" w:eastAsiaTheme="minorHAnsi" w:cstheme="minorBidi"/>
+        <w:rFonts w:asciiTheme="minorHAnsi" w:eastAsiaTheme="minorHAnsi" w:hAnsiTheme="minorHAnsi" w:cstheme="minorBidi"/>
         <w:sz w:val="22"/>
         <w:szCs w:val="22"/>
         <w:lang w:val="en-US" w:eastAsia="en-US" w:bidi="ar-SA"/>
@@ -1599,14 +2278,14 @@
   <w:latentStyles w:defLockedState="0" w:defUIPriority="99" w:defSemiHidden="0" w:defUnhideWhenUsed="0" w:defQFormat="0" w:count="376">
     <w:lsdException w:name="Normal" w:uiPriority="0" w:qFormat="1"/>
     <w:lsdException w:name="heading 1" w:uiPriority="9" w:qFormat="1"/>
-    <w:lsdException w:name="heading 2" w:uiPriority="9" w:semiHidden="1" w:unhideWhenUsed="1" w:qFormat="1"/>
-    <w:lsdException w:name="heading 3" w:uiPriority="9" w:semiHidden="1" w:unhideWhenUsed="1" w:qFormat="1"/>
-    <w:lsdException w:name="heading 4" w:uiPriority="9" w:semiHidden="1" w:unhideWhenUsed="1" w:qFormat="1"/>
-    <w:lsdException w:name="heading 5" w:uiPriority="9" w:semiHidden="1" w:unhideWhenUsed="1" w:qFormat="1"/>
-    <w:lsdException w:name="heading 6" w:uiPriority="9" w:semiHidden="1" w:unhideWhenUsed="1" w:qFormat="1"/>
-    <w:lsdException w:name="heading 7" w:uiPriority="9" w:semiHidden="1" w:unhideWhenUsed="1" w:qFormat="1"/>
-    <w:lsdException w:name="heading 8" w:uiPriority="9" w:semiHidden="1" w:unhideWhenUsed="1" w:qFormat="1"/>
-    <w:lsdException w:name="heading 9" w:uiPriority="9" w:semiHidden="1" w:unhideWhenUsed="1" w:qFormat="1"/>
+    <w:lsdException w:name="heading 2" w:semiHidden="1" w:uiPriority="9" w:unhideWhenUsed="1" w:qFormat="1"/>
+    <w:lsdException w:name="heading 3" w:semiHidden="1" w:uiPriority="9" w:unhideWhenUsed="1" w:qFormat="1"/>
+    <w:lsdException w:name="heading 4" w:semiHidden="1" w:uiPriority="9" w:unhideWhenUsed="1" w:qFormat="1"/>
+    <w:lsdException w:name="heading 5" w:semiHidden="1" w:uiPriority="9" w:unhideWhenUsed="1" w:qFormat="1"/>
+    <w:lsdException w:name="heading 6" w:semiHidden="1" w:uiPriority="9" w:unhideWhenUsed="1" w:qFormat="1"/>
+    <w:lsdException w:name="heading 7" w:semiHidden="1" w:uiPriority="9" w:unhideWhenUsed="1" w:qFormat="1"/>
+    <w:lsdException w:name="heading 8" w:semiHidden="1" w:uiPriority="9" w:unhideWhenUsed="1" w:qFormat="1"/>
+    <w:lsdException w:name="heading 9" w:semiHidden="1" w:uiPriority="9" w:unhideWhenUsed="1" w:qFormat="1"/>
     <w:lsdException w:name="index 1" w:semiHidden="1" w:unhideWhenUsed="1"/>
     <w:lsdException w:name="index 2" w:semiHidden="1" w:unhideWhenUsed="1"/>
     <w:lsdException w:name="index 3" w:semiHidden="1" w:unhideWhenUsed="1"/>
@@ -1616,22 +2295,22 @@
     <w:lsdException w:name="index 7" w:semiHidden="1" w:unhideWhenUsed="1"/>
     <w:lsdException w:name="index 8" w:semiHidden="1" w:unhideWhenUsed="1"/>
     <w:lsdException w:name="index 9" w:semiHidden="1" w:unhideWhenUsed="1"/>
-    <w:lsdException w:name="toc 1" w:uiPriority="39" w:semiHidden="1" w:unhideWhenUsed="1"/>
-    <w:lsdException w:name="toc 2" w:uiPriority="39" w:semiHidden="1" w:unhideWhenUsed="1"/>
-    <w:lsdException w:name="toc 3" w:uiPriority="39" w:semiHidden="1" w:unhideWhenUsed="1"/>
-    <w:lsdException w:name="toc 4" w:uiPriority="39" w:semiHidden="1" w:unhideWhenUsed="1"/>
-    <w:lsdException w:name="toc 5" w:uiPriority="39" w:semiHidden="1" w:unhideWhenUsed="1"/>
-    <w:lsdException w:name="toc 6" w:uiPriority="39" w:semiHidden="1" w:unhideWhenUsed="1"/>
-    <w:lsdException w:name="toc 7" w:uiPriority="39" w:semiHidden="1" w:unhideWhenUsed="1"/>
-    <w:lsdException w:name="toc 8" w:uiPriority="39" w:semiHidden="1" w:unhideWhenUsed="1"/>
-    <w:lsdException w:name="toc 9" w:uiPriority="39" w:semiHidden="1" w:unhideWhenUsed="1"/>
+    <w:lsdException w:name="toc 1" w:semiHidden="1" w:uiPriority="39" w:unhideWhenUsed="1"/>
+    <w:lsdException w:name="toc 2" w:semiHidden="1" w:uiPriority="39" w:unhideWhenUsed="1"/>
+    <w:lsdException w:name="toc 3" w:semiHidden="1" w:uiPriority="39" w:unhideWhenUsed="1"/>
+    <w:lsdException w:name="toc 4" w:semiHidden="1" w:uiPriority="39" w:unhideWhenUsed="1"/>
+    <w:lsdException w:name="toc 5" w:semiHidden="1" w:uiPriority="39" w:unhideWhenUsed="1"/>
+    <w:lsdException w:name="toc 6" w:semiHidden="1" w:uiPriority="39" w:unhideWhenUsed="1"/>
+    <w:lsdException w:name="toc 7" w:semiHidden="1" w:uiPriority="39" w:unhideWhenUsed="1"/>
+    <w:lsdException w:name="toc 8" w:semiHidden="1" w:uiPriority="39" w:unhideWhenUsed="1"/>
+    <w:lsdException w:name="toc 9" w:semiHidden="1" w:uiPriority="39" w:unhideWhenUsed="1"/>
     <w:lsdException w:name="Normal Indent" w:semiHidden="1" w:unhideWhenUsed="1"/>
     <w:lsdException w:name="footnote text" w:semiHidden="1" w:unhideWhenUsed="1"/>
     <w:lsdException w:name="annotation text" w:semiHidden="1" w:unhideWhenUsed="1"/>
     <w:lsdException w:name="header" w:semiHidden="1" w:unhideWhenUsed="1"/>
     <w:lsdException w:name="footer" w:semiHidden="1" w:unhideWhenUsed="1"/>
     <w:lsdException w:name="index heading" w:semiHidden="1" w:unhideWhenUsed="1"/>
-    <w:lsdException w:name="caption" w:uiPriority="35" w:semiHidden="1" w:unhideWhenUsed="1" w:qFormat="1"/>
+    <w:lsdException w:name="caption" w:semiHidden="1" w:uiPriority="35" w:unhideWhenUsed="1" w:qFormat="1"/>
     <w:lsdException w:name="table of figures" w:semiHidden="1" w:unhideWhenUsed="1"/>
     <w:lsdException w:name="envelope address" w:semiHidden="1" w:unhideWhenUsed="1"/>
     <w:lsdException w:name="envelope return" w:semiHidden="1" w:unhideWhenUsed="1"/>
@@ -1662,7 +2341,7 @@
     <w:lsdException w:name="Title" w:uiPriority="10" w:qFormat="1"/>
     <w:lsdException w:name="Closing" w:semiHidden="1" w:unhideWhenUsed="1"/>
     <w:lsdException w:name="Signature" w:semiHidden="1" w:unhideWhenUsed="1"/>
-    <w:lsdException w:name="Default Paragraph Font" w:uiPriority="1" w:semiHidden="1" w:unhideWhenUsed="1"/>
+    <w:lsdException w:name="Default Paragraph Font" w:semiHidden="1" w:uiPriority="1" w:unhideWhenUsed="1"/>
     <w:lsdException w:name="Body Text" w:semiHidden="1" w:unhideWhenUsed="1"/>
     <w:lsdException w:name="Body Text Indent" w:semiHidden="1" w:unhideWhenUsed="1"/>
     <w:lsdException w:name="List Continue" w:semiHidden="1" w:unhideWhenUsed="1"/>
@@ -1862,8 +2541,8 @@
     <w:lsdException w:name="Subtle Reference" w:uiPriority="31" w:qFormat="1"/>
     <w:lsdException w:name="Intense Reference" w:uiPriority="32" w:qFormat="1"/>
     <w:lsdException w:name="Book Title" w:uiPriority="33" w:qFormat="1"/>
-    <w:lsdException w:name="Bibliography" w:uiPriority="37" w:semiHidden="1" w:unhideWhenUsed="1"/>
-    <w:lsdException w:name="TOC Heading" w:uiPriority="39" w:semiHidden="1" w:unhideWhenUsed="1" w:qFormat="1"/>
+    <w:lsdException w:name="Bibliography" w:semiHidden="1" w:uiPriority="37" w:unhideWhenUsed="1"/>
+    <w:lsdException w:name="TOC Heading" w:semiHidden="1" w:uiPriority="39" w:unhideWhenUsed="1" w:qFormat="1"/>
     <w:lsdException w:name="Plain Table 1" w:uiPriority="41"/>
     <w:lsdException w:name="Plain Table 2" w:uiPriority="42"/>
     <w:lsdException w:name="Plain Table 3" w:uiPriority="43"/>
@@ -1974,7 +2653,7 @@
     <w:lsdException w:name="Unresolved Mention" w:semiHidden="1" w:unhideWhenUsed="1"/>
     <w:lsdException w:name="Smart Link" w:semiHidden="1" w:unhideWhenUsed="1"/>
   </w:latentStyles>
-  <w:style w:type="paragraph" w:styleId="Normal" w:default="1">
+  <w:style w:type="paragraph" w:default="1" w:styleId="Normal">
     <w:name w:val="Normal"/>
     <w:qFormat/>
   </w:style>
@@ -1993,19 +2672,19 @@
       <w:outlineLvl w:val="2"/>
     </w:pPr>
     <w:rPr>
-      <w:rFonts w:asciiTheme="majorHAnsi" w:hAnsiTheme="majorHAnsi" w:eastAsiaTheme="majorEastAsia" w:cstheme="majorBidi"/>
+      <w:rFonts w:asciiTheme="majorHAnsi" w:eastAsiaTheme="majorEastAsia" w:hAnsiTheme="majorHAnsi" w:cstheme="majorBidi"/>
       <w:color w:val="1F3763" w:themeColor="accent1" w:themeShade="7F"/>
       <w:sz w:val="24"/>
       <w:szCs w:val="24"/>
     </w:rPr>
   </w:style>
-  <w:style w:type="character" w:styleId="DefaultParagraphFont" w:default="1">
+  <w:style w:type="character" w:default="1" w:styleId="DefaultParagraphFont">
     <w:name w:val="Default Paragraph Font"/>
     <w:uiPriority w:val="1"/>
     <w:semiHidden/>
     <w:unhideWhenUsed/>
   </w:style>
-  <w:style w:type="table" w:styleId="TableNormal" w:default="1">
+  <w:style w:type="table" w:default="1" w:styleId="TableNormal">
     <w:name w:val="Normal Table"/>
     <w:uiPriority w:val="99"/>
     <w:semiHidden/>
@@ -2020,7 +2699,7 @@
       </w:tblCellMar>
     </w:tblPr>
   </w:style>
-  <w:style w:type="numbering" w:styleId="NoList" w:default="1">
+  <w:style w:type="numbering" w:default="1" w:styleId="NoList">
     <w:name w:val="No List"/>
     <w:uiPriority w:val="99"/>
     <w:semiHidden/>
@@ -2046,16 +2725,16 @@
     </w:pPr>
     <w:tblPr>
       <w:tblBorders>
-        <w:top w:val="single" w:color="000000" w:themeColor="text1" w:sz="4" w:space="0"/>
-        <w:left w:val="single" w:color="000000" w:themeColor="text1" w:sz="4" w:space="0"/>
-        <w:bottom w:val="single" w:color="000000" w:themeColor="text1" w:sz="4" w:space="0"/>
-        <w:right w:val="single" w:color="000000" w:themeColor="text1" w:sz="4" w:space="0"/>
-        <w:insideH w:val="single" w:color="000000" w:themeColor="text1" w:sz="4" w:space="0"/>
-        <w:insideV w:val="single" w:color="000000" w:themeColor="text1" w:sz="4" w:space="0"/>
+        <w:top w:val="single" w:sz="4" w:space="0" w:color="000000" w:themeColor="text1"/>
+        <w:left w:val="single" w:sz="4" w:space="0" w:color="000000" w:themeColor="text1"/>
+        <w:bottom w:val="single" w:sz="4" w:space="0" w:color="000000" w:themeColor="text1"/>
+        <w:right w:val="single" w:sz="4" w:space="0" w:color="000000" w:themeColor="text1"/>
+        <w:insideH w:val="single" w:sz="4" w:space="0" w:color="000000" w:themeColor="text1"/>
+        <w:insideV w:val="single" w:sz="4" w:space="0" w:color="000000" w:themeColor="text1"/>
       </w:tblBorders>
     </w:tblPr>
   </w:style>
-  <w:style w:type="character" w:styleId="HeaderChar" w:customStyle="1">
+  <w:style w:type="character" w:customStyle="1" w:styleId="HeaderChar">
     <w:name w:val="Header Char"/>
     <w:basedOn w:val="DefaultParagraphFont"/>
     <w:link w:val="Header"/>
@@ -2075,7 +2754,7 @@
       <w:spacing w:after="0" w:line="240" w:lineRule="auto"/>
     </w:pPr>
   </w:style>
-  <w:style w:type="character" w:styleId="FooterChar" w:customStyle="1">
+  <w:style w:type="character" w:customStyle="1" w:styleId="FooterChar">
     <w:name w:val="Footer Char"/>
     <w:basedOn w:val="DefaultParagraphFont"/>
     <w:link w:val="Footer"/>

</xml_diff>